<commit_message>
Updated the set up document
</commit_message>
<xml_diff>
--- a/IQ_Business_Assessment_Project_Setup.docx
+++ b/IQ_Business_Assessment_Project_Setup.docx
@@ -19,7 +19,15 @@
         <w:t>Employee management system</w:t>
       </w:r>
     </w:p>
-    <w:p/>
+    <w:p>
+      <w:pPr>
+        <w:rPr>
+          <w:b/>
+          <w:sz w:val="44"/>
+          <w:szCs w:val="44"/>
+        </w:rPr>
+      </w:pPr>
+    </w:p>
     <w:p>
       <w:pPr>
         <w:rPr>
@@ -38,6 +46,14 @@
       </w:r>
     </w:p>
     <w:p>
+      <w:pPr>
+        <w:pStyle w:val="ListParagraph"/>
+        <w:numPr>
+          <w:ilvl w:val="0"/>
+          <w:numId w:val="6"/>
+        </w:numPr>
+        <w:jc w:val="both"/>
+      </w:pPr>
       <w:r>
         <w:t>Employee management system is a simple</w:t>
       </w:r>
@@ -48,8 +64,31 @@
         <w:t xml:space="preserve"> CRUD app for</w:t>
       </w:r>
       <w:r>
-        <w:t xml:space="preserve"> capturing and editing employee details. The application provides the following basic functionality</w:t>
-      </w:r>
+        <w:t xml:space="preserve"> capturing and editing employee details</w:t>
+      </w:r>
+      <w:r>
+        <w:t>.</w:t>
+      </w:r>
+      <w:r>
+        <w:t xml:space="preserve"> </w:t>
+      </w:r>
+      <w:r>
+        <w:t xml:space="preserve">The </w:t>
+      </w:r>
+      <w:r>
+        <w:t>employee management system uses hibernate as data access layer, JSF as UI framework and Spring in business layer. The main advantage of this combination is that there is very limited configuration through XML and by annotations. This allows developers to focus on the UI and he business</w:t>
+      </w:r>
+      <w:r>
+        <w:t xml:space="preserve"> layer</w:t>
+      </w:r>
+      <w:r>
+        <w:t>. The application provides the following basic functionality</w:t>
+      </w:r>
+    </w:p>
+    <w:p>
+      <w:pPr>
+        <w:pStyle w:val="ListParagraph"/>
+      </w:pPr>
     </w:p>
     <w:p>
       <w:pPr>
@@ -156,7 +195,7 @@
         <w:rPr>
           <w:b/>
         </w:rPr>
-        <w:t>Inversion of control/dependency injection</w:t>
+        <w:t>Service layer</w:t>
       </w:r>
     </w:p>
     <w:p>
@@ -219,15 +258,27 @@
     </w:p>
     <w:p>
       <w:pPr>
-        <w:rPr>
-          <w:b/>
-        </w:rPr>
-      </w:pPr>
-      <w:r>
-        <w:rPr>
-          <w:b/>
-        </w:rPr>
-        <w:t>Presentation</w:t>
+        <w:pStyle w:val="ListParagraph"/>
+        <w:numPr>
+          <w:ilvl w:val="0"/>
+          <w:numId w:val="4"/>
+        </w:numPr>
+      </w:pPr>
+      <w:r>
+        <w:t>PgAdmin 4-3.6</w:t>
+      </w:r>
+    </w:p>
+    <w:p>
+      <w:pPr>
+        <w:rPr>
+          <w:b/>
+        </w:rPr>
+      </w:pPr>
+      <w:r>
+        <w:rPr>
+          <w:b/>
+        </w:rPr>
+        <w:t>User Interface</w:t>
       </w:r>
     </w:p>
     <w:p>
@@ -371,6 +422,7 @@
         <w:rPr>
           <w:b/>
         </w:rPr>
+        <w:lastRenderedPageBreak/>
         <w:t>IDE</w:t>
       </w:r>
     </w:p>
@@ -398,7 +450,11 @@
         <w:t xml:space="preserve"> For this project is created a maven project and imported it into as a NetBeans project.</w:t>
       </w:r>
     </w:p>
-    <w:p/>
+    <w:p>
+      <w:pPr>
+        <w:pStyle w:val="ListParagraph"/>
+      </w:pPr>
+    </w:p>
     <w:p>
       <w:pPr>
         <w:rPr>
@@ -424,7 +480,11 @@
         <w:t>Junit 4.12</w:t>
       </w:r>
     </w:p>
-    <w:p/>
+    <w:p>
+      <w:pPr>
+        <w:pStyle w:val="ListParagraph"/>
+      </w:pPr>
+    </w:p>
     <w:p>
       <w:pPr>
         <w:rPr>
@@ -450,6 +510,56 @@
         <w:t xml:space="preserve"> provides the project overview and how all the components of the project fit together to form a solution.</w:t>
       </w:r>
     </w:p>
+    <w:p/>
+    <w:p>
+      <w:r>
+        <w:rPr>
+          <w:noProof/>
+        </w:rPr>
+        <w:drawing>
+          <wp:inline distT="0" distB="0" distL="0" distR="0" wp14:anchorId="58E7D728" wp14:editId="43EEC6D1">
+            <wp:extent cx="5657850" cy="1000125"/>
+            <wp:effectExtent l="0" t="0" r="0" b="9525"/>
+            <wp:docPr id="3" name="Picture 3"/>
+            <wp:cNvGraphicFramePr>
+              <a:graphicFrameLocks xmlns:a="http://schemas.openxmlformats.org/drawingml/2006/main" noChangeAspect="1"/>
+            </wp:cNvGraphicFramePr>
+            <a:graphic xmlns:a="http://schemas.openxmlformats.org/drawingml/2006/main">
+              <a:graphicData uri="http://schemas.openxmlformats.org/drawingml/2006/picture">
+                <pic:pic xmlns:pic="http://schemas.openxmlformats.org/drawingml/2006/picture">
+                  <pic:nvPicPr>
+                    <pic:cNvPr id="3" name="1.png"/>
+                    <pic:cNvPicPr/>
+                  </pic:nvPicPr>
+                  <pic:blipFill>
+                    <a:blip r:embed="rId5">
+                      <a:extLst>
+                        <a:ext uri="{28A0092B-C50C-407E-A947-70E740481C1C}">
+                          <a14:useLocalDpi xmlns:a14="http://schemas.microsoft.com/office/drawing/2010/main" val="0"/>
+                        </a:ext>
+                      </a:extLst>
+                    </a:blip>
+                    <a:stretch>
+                      <a:fillRect/>
+                    </a:stretch>
+                  </pic:blipFill>
+                  <pic:spPr>
+                    <a:xfrm>
+                      <a:off x="0" y="0"/>
+                      <a:ext cx="5657850" cy="1000125"/>
+                    </a:xfrm>
+                    <a:prstGeom prst="rect">
+                      <a:avLst/>
+                    </a:prstGeom>
+                  </pic:spPr>
+                </pic:pic>
+              </a:graphicData>
+            </a:graphic>
+          </wp:inline>
+        </w:drawing>
+      </w:r>
+    </w:p>
+    <w:p/>
     <w:p>
       <w:pPr>
         <w:pStyle w:val="ListParagraph"/>
@@ -471,7 +581,13 @@
         </w:numPr>
       </w:pPr>
       <w:r>
-        <w:t xml:space="preserve">This maven project is based on a Project Object Model (POM) file where all the </w:t>
+        <w:t>This maven project is based on a Project Object Model (POM)</w:t>
+      </w:r>
+      <w:r>
+        <w:t xml:space="preserve"> which is an XML</w:t>
+      </w:r>
+      <w:r>
+        <w:t xml:space="preserve"> file where all the </w:t>
       </w:r>
       <w:r>
         <w:t xml:space="preserve">project dependencies are outlined and resolved. </w:t>
@@ -551,7 +667,13 @@
         <w:t xml:space="preserve"> of all </w:t>
       </w:r>
       <w:r>
-        <w:t>entities that were created from the use case. This includes Person, Employee, Address and the BaseEntity which consist of common attributes.</w:t>
+        <w:t>entities that w</w:t>
+      </w:r>
+      <w:r>
+        <w:t>ere extracted</w:t>
+      </w:r>
+      <w:r>
+        <w:t xml:space="preserve"> from the use case. This includes Person, Employee, Address and the BaseEntity which consist of common attributes.</w:t>
       </w:r>
     </w:p>
     <w:p>
@@ -602,10 +724,26 @@
         <w:ind w:left="1800"/>
       </w:pPr>
       <w:r>
-        <w:t>The persistence package consist of a persistent service which retrieves</w:t>
-      </w:r>
-      <w:bookmarkStart w:id="0" w:name="_GoBack"/>
-      <w:bookmarkEnd w:id="0"/>
+        <w:t xml:space="preserve">The persistence package </w:t>
+      </w:r>
+      <w:r>
+        <w:t>consists</w:t>
+      </w:r>
+      <w:r>
+        <w:t xml:space="preserve"> of a pe</w:t>
+      </w:r>
+      <w:r>
+        <w:t>rsistent service which performs CRUD operations on the database. The sole responsibility of this persistent service is to interact with the database.</w:t>
+      </w:r>
+      <w:r>
+        <w:t xml:space="preserve"> On this persistence service, hibernate template was used to access the database. Hibernate template is thread safe and reusable. You don’t have to open and close a session, hibernate template will do that for you.</w:t>
+      </w:r>
+    </w:p>
+    <w:p>
+      <w:pPr>
+        <w:pStyle w:val="ListParagraph"/>
+        <w:ind w:left="1800"/>
+      </w:pPr>
     </w:p>
     <w:p>
       <w:pPr>
@@ -614,55 +752,655 @@
           <w:ilvl w:val="0"/>
           <w:numId w:val="9"/>
         </w:numPr>
-      </w:pPr>
-      <w:r>
+        <w:rPr>
+          <w:b/>
+        </w:rPr>
+      </w:pPr>
+      <w:r>
+        <w:rPr>
+          <w:b/>
+        </w:rPr>
+        <w:lastRenderedPageBreak/>
         <w:t>Service package</w:t>
       </w:r>
     </w:p>
     <w:p>
       <w:pPr>
         <w:pStyle w:val="ListParagraph"/>
+        <w:ind w:left="1800"/>
+      </w:pPr>
+      <w:r>
+        <w:t>This package contains spring services, more specifically an employee service.</w:t>
+      </w:r>
+      <w:r>
+        <w:t xml:space="preserve"> The business services are spring managed and wrapped into transactions managed by spring</w:t>
+      </w:r>
+      <w:r>
+        <w:t xml:space="preserve"> interceptors.</w:t>
+      </w:r>
+    </w:p>
+    <w:p>
+      <w:pPr>
+        <w:pStyle w:val="ListParagraph"/>
         <w:numPr>
           <w:ilvl w:val="0"/>
           <w:numId w:val="9"/>
         </w:numPr>
-      </w:pPr>
-      <w:r>
+        <w:rPr>
+          <w:b/>
+        </w:rPr>
+      </w:pPr>
+      <w:r>
+        <w:rPr>
+          <w:b/>
+        </w:rPr>
         <w:t>UI package</w:t>
       </w:r>
     </w:p>
     <w:p>
       <w:pPr>
         <w:pStyle w:val="ListParagraph"/>
+        <w:ind w:left="1800"/>
+      </w:pPr>
+      <w:r>
+        <w:t>The UI package contains the managed beans which are regular java classes registered with JSF.</w:t>
+      </w:r>
+      <w:r>
+        <w:t xml:space="preserve"> These managed beans work as Model for UI component. Managed Bean can be accessed from JSF page.</w:t>
+      </w:r>
+    </w:p>
+    <w:p>
+      <w:pPr>
+        <w:pStyle w:val="ListParagraph"/>
+        <w:ind w:left="1800"/>
+        <w:rPr>
+          <w:b/>
+        </w:rPr>
+      </w:pPr>
+    </w:p>
+    <w:p>
+      <w:pPr>
+        <w:pStyle w:val="ListParagraph"/>
         <w:numPr>
           <w:ilvl w:val="0"/>
           <w:numId w:val="9"/>
         </w:numPr>
-      </w:pPr>
-      <w:r>
+        <w:rPr>
+          <w:b/>
+        </w:rPr>
+      </w:pPr>
+      <w:r>
+        <w:rPr>
+          <w:b/>
+        </w:rPr>
         <w:t>Test packages</w:t>
       </w:r>
     </w:p>
     <w:p>
       <w:pPr>
         <w:pStyle w:val="ListParagraph"/>
+        <w:ind w:left="1800"/>
+      </w:pPr>
+      <w:r>
+        <w:t xml:space="preserve">The test package contains all the unit tests created using Junit framework. </w:t>
+      </w:r>
+    </w:p>
+    <w:p>
+      <w:pPr>
+        <w:pStyle w:val="ListParagraph"/>
+        <w:ind w:left="1800"/>
+      </w:pPr>
+    </w:p>
+    <w:p>
+      <w:pPr>
+        <w:pStyle w:val="ListParagraph"/>
         <w:numPr>
           <w:ilvl w:val="0"/>
           <w:numId w:val="9"/>
         </w:numPr>
-      </w:pPr>
+        <w:rPr>
+          <w:b/>
+        </w:rPr>
+      </w:pPr>
+      <w:r>
+        <w:rPr>
+          <w:b/>
+        </w:rPr>
+        <w:t>Configuration package</w:t>
+      </w:r>
+    </w:p>
+    <w:p>
+      <w:pPr>
+        <w:pStyle w:val="ListParagraph"/>
+        <w:ind w:left="1800"/>
+      </w:pPr>
+      <w:r>
+        <w:t>The configuration package stores configuration classes for the datasource config which traditionally could have been captured on the application context.</w:t>
+      </w:r>
+    </w:p>
+    <w:p>
+      <w:pPr>
+        <w:pStyle w:val="ListParagraph"/>
+        <w:ind w:left="1800"/>
+      </w:pPr>
+    </w:p>
+    <w:p>
+      <w:pPr>
+        <w:rPr>
+          <w:b/>
+        </w:rPr>
+      </w:pPr>
+      <w:r>
+        <w:rPr>
+          <w:b/>
+        </w:rPr>
+        <w:t xml:space="preserve">Web pages </w:t>
+      </w:r>
+    </w:p>
+    <w:p>
+      <w:pPr>
+        <w:rPr>
+          <w:b/>
+        </w:rPr>
+      </w:pPr>
+    </w:p>
+    <w:p>
+      <w:pPr>
+        <w:rPr>
+          <w:b/>
+        </w:rPr>
+      </w:pPr>
+      <w:r>
+        <w:rPr>
+          <w:b/>
+        </w:rPr>
+        <w:t>User interface layout</w:t>
+      </w:r>
+    </w:p>
+    <w:p>
+      <w:pPr>
+        <w:rPr>
+          <w:b/>
+        </w:rPr>
+      </w:pPr>
+    </w:p>
+    <w:p>
+      <w:r>
+        <w:t xml:space="preserve">For the user interface, JSF page templates were used. This allowed me to </w:t>
+      </w:r>
+      <w:r>
+        <w:t>define static parts of the web page</w:t>
+      </w:r>
+      <w:r>
+        <w:t xml:space="preserve"> </w:t>
+      </w:r>
+      <w:r>
+        <w:t>such as the header and the footer and define placeholders to insert non-</w:t>
+      </w:r>
+      <w:r>
+        <w:t>static</w:t>
+      </w:r>
+      <w:r>
+        <w:t xml:space="preserve"> page content. Facelets are used a templating framework. Templates contains placeholders which we will push our page content into. This method of creating application views allowed me to create web pages that are consistent and easy to maintain since boilerplate content is limited to the actual template and reused everywhere so if there are changes we can change it in one place.</w:t>
+      </w:r>
+    </w:p>
+    <w:p/>
+    <w:tbl>
+      <w:tblPr>
+        <w:tblStyle w:val="TableGrid"/>
+        <w:tblW w:w="0" w:type="auto"/>
+        <w:tblInd w:w="1555" w:type="dxa"/>
+        <w:tblLook w:val="04A0" w:firstRow="1" w:lastRow="0" w:firstColumn="1" w:lastColumn="0" w:noHBand="0" w:noVBand="1"/>
+      </w:tblPr>
+      <w:tblGrid>
+        <w:gridCol w:w="6095"/>
+      </w:tblGrid>
+      <w:tr>
+        <w:trPr>
+          <w:trHeight w:val="117"/>
+        </w:trPr>
+        <w:tc>
+          <w:tcPr>
+            <w:tcW w:w="6095" w:type="dxa"/>
+            <w:shd w:val="clear" w:color="auto" w:fill="E7E6E6" w:themeFill="background2"/>
+          </w:tcPr>
+          <w:p>
+            <w:pPr>
+              <w:jc w:val="center"/>
+            </w:pPr>
+            <w:r>
+              <w:t>Header</w:t>
+            </w:r>
+          </w:p>
+        </w:tc>
+      </w:tr>
+      <w:tr>
+        <w:trPr>
+          <w:trHeight w:val="688"/>
+        </w:trPr>
+        <w:tc>
+          <w:tcPr>
+            <w:tcW w:w="6095" w:type="dxa"/>
+            <w:shd w:val="clear" w:color="auto" w:fill="E7E6E6" w:themeFill="background2"/>
+          </w:tcPr>
+          <w:p>
+            <w:pPr>
+              <w:jc w:val="center"/>
+            </w:pPr>
+            <w:r>
+              <w:t>Body</w:t>
+            </w:r>
+          </w:p>
+        </w:tc>
+      </w:tr>
+      <w:tr>
+        <w:trPr>
+          <w:trHeight w:val="286"/>
+        </w:trPr>
+        <w:tc>
+          <w:tcPr>
+            <w:tcW w:w="6095" w:type="dxa"/>
+            <w:shd w:val="clear" w:color="auto" w:fill="E7E6E6" w:themeFill="background2"/>
+          </w:tcPr>
+          <w:p>
+            <w:pPr>
+              <w:jc w:val="center"/>
+            </w:pPr>
+            <w:r>
+              <w:t>Footer</w:t>
+            </w:r>
+          </w:p>
+        </w:tc>
+      </w:tr>
+    </w:tbl>
+    <w:p/>
+    <w:p>
+      <w:pPr>
+        <w:jc w:val="both"/>
+      </w:pPr>
+      <w:r>
+        <w:t>The diagram above represents the structure and layout of a typical web page with templating applied. The header and the footer will only be loaded when then the user makes a request to have that page. Upon a menu click to another page, on the body gets replaced because of the application of templates.</w:t>
+      </w:r>
     </w:p>
     <w:p/>
     <w:p/>
     <w:p/>
-    <w:p>
-      <w:r>
-        <w:t xml:space="preserve">Running the project </w:t>
+    <w:p/>
+    <w:p>
+      <w:pPr>
+        <w:rPr>
+          <w:b/>
+          <w:sz w:val="28"/>
+          <w:szCs w:val="28"/>
+        </w:rPr>
+      </w:pPr>
+      <w:r>
+        <w:rPr>
+          <w:b/>
+          <w:sz w:val="28"/>
+          <w:szCs w:val="28"/>
+        </w:rPr>
+        <w:t xml:space="preserve">Project setup </w:t>
+      </w:r>
+    </w:p>
+    <w:p/>
+    <w:p>
+      <w:pPr>
+        <w:rPr>
+          <w:b/>
+        </w:rPr>
+      </w:pPr>
+      <w:r>
+        <w:rPr>
+          <w:b/>
+        </w:rPr>
+        <w:t>The runtime environment for the project are</w:t>
+      </w:r>
+    </w:p>
+    <w:p>
+      <w:pPr>
+        <w:pStyle w:val="ListParagraph"/>
+        <w:numPr>
+          <w:ilvl w:val="0"/>
+          <w:numId w:val="12"/>
+        </w:numPr>
+      </w:pPr>
+      <w:r>
+        <w:t>Java 8</w:t>
+      </w:r>
+    </w:p>
+    <w:p>
+      <w:pPr>
+        <w:pStyle w:val="ListParagraph"/>
+        <w:numPr>
+          <w:ilvl w:val="0"/>
+          <w:numId w:val="12"/>
+        </w:numPr>
+      </w:pPr>
+      <w:r>
+        <w:t>Wildfly 10.0</w:t>
+      </w:r>
+    </w:p>
+    <w:p>
+      <w:pPr>
+        <w:pStyle w:val="ListParagraph"/>
+        <w:numPr>
+          <w:ilvl w:val="0"/>
+          <w:numId w:val="12"/>
+        </w:numPr>
+      </w:pPr>
+      <w:r>
+        <w:t>PostgreSQL 11 and PgAdmin IV</w:t>
+      </w:r>
+    </w:p>
+    <w:p>
+      <w:pPr>
+        <w:pStyle w:val="ListParagraph"/>
+      </w:pPr>
+    </w:p>
+    <w:p>
+      <w:pPr>
+        <w:rPr>
+          <w:b/>
+        </w:rPr>
+      </w:pPr>
+      <w:r>
+        <w:rPr>
+          <w:b/>
+        </w:rPr>
+        <w:t>Installation</w:t>
+      </w:r>
+    </w:p>
+    <w:p>
+      <w:pPr>
+        <w:pStyle w:val="ListParagraph"/>
+        <w:numPr>
+          <w:ilvl w:val="0"/>
+          <w:numId w:val="14"/>
+        </w:numPr>
+      </w:pPr>
+      <w:r>
+        <w:t xml:space="preserve">Install maven </w:t>
+      </w:r>
+    </w:p>
+    <w:p>
+      <w:pPr>
+        <w:pStyle w:val="ListParagraph"/>
+        <w:numPr>
+          <w:ilvl w:val="0"/>
+          <w:numId w:val="14"/>
+        </w:numPr>
+      </w:pPr>
+      <w:r>
+        <w:t>Clone the repository</w:t>
+      </w:r>
+      <w:r>
+        <w:t xml:space="preserve"> from </w:t>
+      </w:r>
+      <w:r>
+        <w:t>https://github.com/gershom12/IQ-Business-Assessment</w:t>
+      </w:r>
+    </w:p>
+    <w:p>
+      <w:pPr>
+        <w:pStyle w:val="ListParagraph"/>
+        <w:numPr>
+          <w:ilvl w:val="0"/>
+          <w:numId w:val="14"/>
+        </w:numPr>
+      </w:pPr>
+      <w:r>
+        <w:t xml:space="preserve">Go to project repository via </w:t>
+      </w:r>
+      <w:r>
+        <w:rPr>
+          <w:b/>
+        </w:rPr>
+        <w:t>cmd</w:t>
+      </w:r>
+      <w:r>
+        <w:t xml:space="preserve"> and type “</w:t>
+      </w:r>
+      <w:r>
+        <w:rPr>
+          <w:b/>
+        </w:rPr>
+        <w:t>mvn clean install</w:t>
+      </w:r>
+      <w:r>
+        <w:t>”</w:t>
+      </w:r>
+      <w:r>
+        <w:t xml:space="preserve"> to build the project and download all the required dependencies.</w:t>
+      </w:r>
+      <w:bookmarkStart w:id="0" w:name="_GoBack"/>
+      <w:bookmarkEnd w:id="0"/>
+    </w:p>
+    <w:p>
+      <w:pPr>
+        <w:rPr>
+          <w:b/>
+        </w:rPr>
+      </w:pPr>
+      <w:r>
+        <w:rPr>
+          <w:b/>
+        </w:rPr>
+        <w:t>Database setup</w:t>
+      </w:r>
+    </w:p>
+    <w:p>
+      <w:pPr>
+        <w:pStyle w:val="ListParagraph"/>
+        <w:numPr>
+          <w:ilvl w:val="0"/>
+          <w:numId w:val="15"/>
+        </w:numPr>
+      </w:pPr>
+      <w:r>
+        <w:t xml:space="preserve">Download and install </w:t>
+      </w:r>
+      <w:r>
+        <w:rPr>
+          <w:b/>
+        </w:rPr>
+        <w:t>postgresl</w:t>
+      </w:r>
+      <w:r>
+        <w:t xml:space="preserve"> and </w:t>
+      </w:r>
+      <w:r>
+        <w:rPr>
+          <w:b/>
+        </w:rPr>
+        <w:t>PgAdmin IV</w:t>
+      </w:r>
+    </w:p>
+    <w:p>
+      <w:pPr>
+        <w:pStyle w:val="ListParagraph"/>
+        <w:numPr>
+          <w:ilvl w:val="0"/>
+          <w:numId w:val="15"/>
+        </w:numPr>
+      </w:pPr>
+      <w:r>
+        <w:t xml:space="preserve">Create a </w:t>
+      </w:r>
+      <w:r>
+        <w:rPr>
+          <w:b/>
+        </w:rPr>
+        <w:t>postgres</w:t>
+      </w:r>
+      <w:r>
+        <w:t xml:space="preserve"> database named “empdb” </w:t>
+      </w:r>
+      <w:r>
+        <w:t xml:space="preserve">on PgAdmin </w:t>
+      </w:r>
+    </w:p>
+    <w:p>
+      <w:pPr>
+        <w:pStyle w:val="ListParagraph"/>
+        <w:numPr>
+          <w:ilvl w:val="0"/>
+          <w:numId w:val="15"/>
+        </w:numPr>
+      </w:pPr>
+      <w:r>
+        <w:t xml:space="preserve">Make sure that the username and password on DataSourceUtilty.java matches the the credentials you used on the postgreSQL server created on PgAdmin </w:t>
+      </w:r>
+    </w:p>
+    <w:p>
+      <w:pPr>
+        <w:rPr>
+          <w:b/>
+        </w:rPr>
+      </w:pPr>
+      <w:r>
+        <w:rPr>
+          <w:b/>
+        </w:rPr>
+        <w:t>How to run</w:t>
+      </w:r>
+    </w:p>
+    <w:p>
+      <w:pPr>
+        <w:pStyle w:val="ListParagraph"/>
+        <w:numPr>
+          <w:ilvl w:val="0"/>
+          <w:numId w:val="13"/>
+        </w:numPr>
+      </w:pPr>
+      <w:r>
+        <w:t xml:space="preserve">After the environment has been setup, compile the application by running </w:t>
+      </w:r>
+      <w:r>
+        <w:rPr>
+          <w:b/>
+        </w:rPr>
+        <w:t xml:space="preserve">mvn clean install </w:t>
+      </w:r>
+      <w:r>
+        <w:t>on the command line.</w:t>
+      </w:r>
+    </w:p>
+    <w:p>
+      <w:pPr>
+        <w:pStyle w:val="ListParagraph"/>
+        <w:numPr>
+          <w:ilvl w:val="0"/>
+          <w:numId w:val="13"/>
+        </w:numPr>
+      </w:pPr>
+      <w:r>
+        <w:t xml:space="preserve">Copy the war file from the target folder of the application and drop it into the </w:t>
+      </w:r>
+      <w:r>
+        <w:rPr>
+          <w:b/>
+        </w:rPr>
+        <w:t>deployment folder</w:t>
+      </w:r>
+      <w:r>
+        <w:t xml:space="preserve"> of your </w:t>
+      </w:r>
+      <w:r>
+        <w:rPr>
+          <w:b/>
+        </w:rPr>
+        <w:t>wildfly</w:t>
+      </w:r>
+      <w:r>
+        <w:t xml:space="preserve"> application server.</w:t>
+      </w:r>
+    </w:p>
+    <w:p>
+      <w:pPr>
+        <w:pStyle w:val="ListParagraph"/>
+        <w:numPr>
+          <w:ilvl w:val="0"/>
+          <w:numId w:val="13"/>
+        </w:numPr>
+      </w:pPr>
+      <w:r>
+        <w:t xml:space="preserve">Once the </w:t>
+      </w:r>
+      <w:r>
+        <w:rPr>
+          <w:b/>
+        </w:rPr>
+        <w:t>war</w:t>
+      </w:r>
+      <w:r>
+        <w:t xml:space="preserve"> file has been pasted on the deployment folder, go to the bin folder of </w:t>
+      </w:r>
+      <w:r>
+        <w:rPr>
+          <w:b/>
+        </w:rPr>
+        <w:t>wildfly</w:t>
+      </w:r>
+      <w:r>
+        <w:t xml:space="preserve"> and start the application server by running the following command </w:t>
+      </w:r>
+      <w:r>
+        <w:rPr>
+          <w:b/>
+        </w:rPr>
+        <w:t>./Standalone.sh</w:t>
+      </w:r>
+    </w:p>
+    <w:p>
+      <w:pPr>
+        <w:pStyle w:val="ListParagraph"/>
+        <w:numPr>
+          <w:ilvl w:val="0"/>
+          <w:numId w:val="13"/>
+        </w:numPr>
+      </w:pPr>
+      <w:r>
+        <w:t xml:space="preserve">Open your browser and go to </w:t>
+      </w:r>
+      <w:hyperlink r:id="rId6" w:history="1">
+        <w:r>
+          <w:rPr>
+            <w:rStyle w:val="Hyperlink"/>
+            <w:rFonts w:ascii="Segoe UI" w:hAnsi="Segoe UI" w:cs="Segoe UI"/>
+            <w:shd w:val="clear" w:color="auto" w:fill="FFFFFF"/>
+          </w:rPr>
+          <w:t>"http://localhost:8080/crudwebapp"</w:t>
+        </w:r>
+      </w:hyperlink>
+      <w:r>
+        <w:rPr>
+          <w:rFonts w:ascii="Segoe UI" w:hAnsi="Segoe UI" w:cs="Segoe UI"/>
+          <w:shd w:val="clear" w:color="auto" w:fill="FFFFFF"/>
+        </w:rPr>
+        <w:t>, you should see a welcome page explaining what the application does and links on the menu section to navigate to the employee management section.</w:t>
       </w:r>
     </w:p>
     <w:p/>
     <w:p/>
-    <w:p/>
+    <w:p>
+      <w:pPr>
+        <w:ind w:left="2880" w:firstLine="720"/>
+        <w:rPr>
+          <w:b/>
+          <w:sz w:val="28"/>
+          <w:szCs w:val="28"/>
+        </w:rPr>
+      </w:pPr>
+      <w:r>
+        <w:rPr>
+          <w:b/>
+          <w:sz w:val="28"/>
+          <w:szCs w:val="28"/>
+        </w:rPr>
+        <w:t>The end</w:t>
+      </w:r>
+    </w:p>
     <w:p/>
     <w:p/>
     <w:sectPr>
@@ -678,6 +1416,95 @@
 <file path=word/numbering.xml><?xml version="1.0" encoding="utf-8"?>
 <w:numbering xmlns:wpc="http://schemas.microsoft.com/office/word/2010/wordprocessingCanvas" xmlns:cx="http://schemas.microsoft.com/office/drawing/2014/chartex" xmlns:cx1="http://schemas.microsoft.com/office/drawing/2015/9/8/chartex" xmlns:cx2="http://schemas.microsoft.com/office/drawing/2015/10/21/chartex" xmlns:cx3="http://schemas.microsoft.com/office/drawing/2016/5/9/chartex" xmlns:cx4="http://schemas.microsoft.com/office/drawing/2016/5/10/chartex" xmlns:cx5="http://schemas.microsoft.com/office/drawing/2016/5/11/chartex" xmlns:cx6="http://schemas.microsoft.com/office/drawing/2016/5/12/chartex" xmlns:cx7="http://schemas.microsoft.com/office/drawing/2016/5/13/chartex" xmlns:cx8="http://schemas.microsoft.com/office/drawing/2016/5/14/chartex" xmlns:mc="http://schemas.openxmlformats.org/markup-compatibility/2006" xmlns:aink="http://schemas.microsoft.com/office/drawing/2016/ink" xmlns:am3d="http://schemas.microsoft.com/office/drawing/2017/model3d" xmlns:o="urn:schemas-microsoft-com:office:office" xmlns:r="http://schemas.openxmlformats.org/officeDocument/2006/relationships" xmlns:m="http://schemas.openxmlformats.org/officeDocument/2006/math" xmlns:v="urn:schemas-microsoft-com:vml" xmlns:wp14="http://schemas.microsoft.com/office/word/2010/wordprocessingDrawing" xmlns:wp="http://schemas.openxmlformats.org/drawingml/2006/wordprocessingDrawing" xmlns:w10="urn:schemas-microsoft-com:office:word" xmlns:w="http://schemas.openxmlformats.org/wordprocessingml/2006/main" xmlns:w14="http://schemas.microsoft.com/office/word/2010/wordml" xmlns:w15="http://schemas.microsoft.com/office/word/2012/wordml" xmlns:w16cid="http://schemas.microsoft.com/office/word/2016/wordml/cid" xmlns:w16se="http://schemas.microsoft.com/office/word/2015/wordml/symex" xmlns:wpg="http://schemas.microsoft.com/office/word/2010/wordprocessingGroup" xmlns:wpi="http://schemas.microsoft.com/office/word/2010/wordprocessingInk" xmlns:wne="http://schemas.microsoft.com/office/word/2006/wordml" xmlns:wps="http://schemas.microsoft.com/office/word/2010/wordprocessingShape" mc:Ignorable="w14 w15 w16se w16cid wp14">
   <w:abstractNum w:abstractNumId="0" w15:restartNumberingAfterBreak="0">
+    <w:nsid w:val="006603F9"/>
+    <w:multiLevelType w:val="hybridMultilevel"/>
+    <w:tmpl w:val="01C8C5A6"/>
+    <w:lvl w:ilvl="0" w:tplc="1C09000F">
+      <w:start w:val="1"/>
+      <w:numFmt w:val="decimal"/>
+      <w:lvlText w:val="%1."/>
+      <w:lvlJc w:val="left"/>
+      <w:pPr>
+        <w:ind w:left="720" w:hanging="360"/>
+      </w:pPr>
+      <w:rPr>
+        <w:rFonts w:hint="default"/>
+      </w:rPr>
+    </w:lvl>
+    <w:lvl w:ilvl="1" w:tplc="1C090019" w:tentative="1">
+      <w:start w:val="1"/>
+      <w:numFmt w:val="lowerLetter"/>
+      <w:lvlText w:val="%2."/>
+      <w:lvlJc w:val="left"/>
+      <w:pPr>
+        <w:ind w:left="1440" w:hanging="360"/>
+      </w:pPr>
+    </w:lvl>
+    <w:lvl w:ilvl="2" w:tplc="1C09001B" w:tentative="1">
+      <w:start w:val="1"/>
+      <w:numFmt w:val="lowerRoman"/>
+      <w:lvlText w:val="%3."/>
+      <w:lvlJc w:val="right"/>
+      <w:pPr>
+        <w:ind w:left="2160" w:hanging="180"/>
+      </w:pPr>
+    </w:lvl>
+    <w:lvl w:ilvl="3" w:tplc="1C09000F" w:tentative="1">
+      <w:start w:val="1"/>
+      <w:numFmt w:val="decimal"/>
+      <w:lvlText w:val="%4."/>
+      <w:lvlJc w:val="left"/>
+      <w:pPr>
+        <w:ind w:left="2880" w:hanging="360"/>
+      </w:pPr>
+    </w:lvl>
+    <w:lvl w:ilvl="4" w:tplc="1C090019" w:tentative="1">
+      <w:start w:val="1"/>
+      <w:numFmt w:val="lowerLetter"/>
+      <w:lvlText w:val="%5."/>
+      <w:lvlJc w:val="left"/>
+      <w:pPr>
+        <w:ind w:left="3600" w:hanging="360"/>
+      </w:pPr>
+    </w:lvl>
+    <w:lvl w:ilvl="5" w:tplc="1C09001B" w:tentative="1">
+      <w:start w:val="1"/>
+      <w:numFmt w:val="lowerRoman"/>
+      <w:lvlText w:val="%6."/>
+      <w:lvlJc w:val="right"/>
+      <w:pPr>
+        <w:ind w:left="4320" w:hanging="180"/>
+      </w:pPr>
+    </w:lvl>
+    <w:lvl w:ilvl="6" w:tplc="1C09000F" w:tentative="1">
+      <w:start w:val="1"/>
+      <w:numFmt w:val="decimal"/>
+      <w:lvlText w:val="%7."/>
+      <w:lvlJc w:val="left"/>
+      <w:pPr>
+        <w:ind w:left="5040" w:hanging="360"/>
+      </w:pPr>
+    </w:lvl>
+    <w:lvl w:ilvl="7" w:tplc="1C090019" w:tentative="1">
+      <w:start w:val="1"/>
+      <w:numFmt w:val="lowerLetter"/>
+      <w:lvlText w:val="%8."/>
+      <w:lvlJc w:val="left"/>
+      <w:pPr>
+        <w:ind w:left="5760" w:hanging="360"/>
+      </w:pPr>
+    </w:lvl>
+    <w:lvl w:ilvl="8" w:tplc="1C09001B" w:tentative="1">
+      <w:start w:val="1"/>
+      <w:numFmt w:val="lowerRoman"/>
+      <w:lvlText w:val="%9."/>
+      <w:lvlJc w:val="right"/>
+      <w:pPr>
+        <w:ind w:left="6480" w:hanging="180"/>
+      </w:pPr>
+    </w:lvl>
+  </w:abstractNum>
+  <w:abstractNum w:abstractNumId="1" w15:restartNumberingAfterBreak="0">
     <w:nsid w:val="0D16491E"/>
     <w:multiLevelType w:val="hybridMultilevel"/>
     <w:tmpl w:val="A640912A"/>
@@ -766,7 +1593,7 @@
       </w:pPr>
     </w:lvl>
   </w:abstractNum>
-  <w:abstractNum w:abstractNumId="1" w15:restartNumberingAfterBreak="0">
+  <w:abstractNum w:abstractNumId="2" w15:restartNumberingAfterBreak="0">
     <w:nsid w:val="13CE7E9A"/>
     <w:multiLevelType w:val="hybridMultilevel"/>
     <w:tmpl w:val="EBC8E2D8"/>
@@ -855,7 +1682,7 @@
       </w:pPr>
     </w:lvl>
   </w:abstractNum>
-  <w:abstractNum w:abstractNumId="2" w15:restartNumberingAfterBreak="0">
+  <w:abstractNum w:abstractNumId="3" w15:restartNumberingAfterBreak="0">
     <w:nsid w:val="14111675"/>
     <w:multiLevelType w:val="hybridMultilevel"/>
     <w:tmpl w:val="13560DB8"/>
@@ -968,7 +1795,274 @@
       </w:rPr>
     </w:lvl>
   </w:abstractNum>
-  <w:abstractNum w:abstractNumId="3" w15:restartNumberingAfterBreak="0">
+  <w:abstractNum w:abstractNumId="4" w15:restartNumberingAfterBreak="0">
+    <w:nsid w:val="141B7FDC"/>
+    <w:multiLevelType w:val="hybridMultilevel"/>
+    <w:tmpl w:val="F4145C44"/>
+    <w:lvl w:ilvl="0" w:tplc="1C09000F">
+      <w:start w:val="1"/>
+      <w:numFmt w:val="decimal"/>
+      <w:lvlText w:val="%1."/>
+      <w:lvlJc w:val="left"/>
+      <w:pPr>
+        <w:ind w:left="720" w:hanging="360"/>
+      </w:pPr>
+      <w:rPr>
+        <w:rFonts w:hint="default"/>
+      </w:rPr>
+    </w:lvl>
+    <w:lvl w:ilvl="1" w:tplc="1C090019" w:tentative="1">
+      <w:start w:val="1"/>
+      <w:numFmt w:val="lowerLetter"/>
+      <w:lvlText w:val="%2."/>
+      <w:lvlJc w:val="left"/>
+      <w:pPr>
+        <w:ind w:left="1440" w:hanging="360"/>
+      </w:pPr>
+    </w:lvl>
+    <w:lvl w:ilvl="2" w:tplc="1C09001B" w:tentative="1">
+      <w:start w:val="1"/>
+      <w:numFmt w:val="lowerRoman"/>
+      <w:lvlText w:val="%3."/>
+      <w:lvlJc w:val="right"/>
+      <w:pPr>
+        <w:ind w:left="2160" w:hanging="180"/>
+      </w:pPr>
+    </w:lvl>
+    <w:lvl w:ilvl="3" w:tplc="1C09000F" w:tentative="1">
+      <w:start w:val="1"/>
+      <w:numFmt w:val="decimal"/>
+      <w:lvlText w:val="%4."/>
+      <w:lvlJc w:val="left"/>
+      <w:pPr>
+        <w:ind w:left="2880" w:hanging="360"/>
+      </w:pPr>
+    </w:lvl>
+    <w:lvl w:ilvl="4" w:tplc="1C090019" w:tentative="1">
+      <w:start w:val="1"/>
+      <w:numFmt w:val="lowerLetter"/>
+      <w:lvlText w:val="%5."/>
+      <w:lvlJc w:val="left"/>
+      <w:pPr>
+        <w:ind w:left="3600" w:hanging="360"/>
+      </w:pPr>
+    </w:lvl>
+    <w:lvl w:ilvl="5" w:tplc="1C09001B" w:tentative="1">
+      <w:start w:val="1"/>
+      <w:numFmt w:val="lowerRoman"/>
+      <w:lvlText w:val="%6."/>
+      <w:lvlJc w:val="right"/>
+      <w:pPr>
+        <w:ind w:left="4320" w:hanging="180"/>
+      </w:pPr>
+    </w:lvl>
+    <w:lvl w:ilvl="6" w:tplc="1C09000F" w:tentative="1">
+      <w:start w:val="1"/>
+      <w:numFmt w:val="decimal"/>
+      <w:lvlText w:val="%7."/>
+      <w:lvlJc w:val="left"/>
+      <w:pPr>
+        <w:ind w:left="5040" w:hanging="360"/>
+      </w:pPr>
+    </w:lvl>
+    <w:lvl w:ilvl="7" w:tplc="1C090019" w:tentative="1">
+      <w:start w:val="1"/>
+      <w:numFmt w:val="lowerLetter"/>
+      <w:lvlText w:val="%8."/>
+      <w:lvlJc w:val="left"/>
+      <w:pPr>
+        <w:ind w:left="5760" w:hanging="360"/>
+      </w:pPr>
+    </w:lvl>
+    <w:lvl w:ilvl="8" w:tplc="1C09001B" w:tentative="1">
+      <w:start w:val="1"/>
+      <w:numFmt w:val="lowerRoman"/>
+      <w:lvlText w:val="%9."/>
+      <w:lvlJc w:val="right"/>
+      <w:pPr>
+        <w:ind w:left="6480" w:hanging="180"/>
+      </w:pPr>
+    </w:lvl>
+  </w:abstractNum>
+  <w:abstractNum w:abstractNumId="5" w15:restartNumberingAfterBreak="0">
+    <w:nsid w:val="160154E4"/>
+    <w:multiLevelType w:val="hybridMultilevel"/>
+    <w:tmpl w:val="F0824F6E"/>
+    <w:lvl w:ilvl="0" w:tplc="1C09000F">
+      <w:start w:val="1"/>
+      <w:numFmt w:val="decimal"/>
+      <w:lvlText w:val="%1."/>
+      <w:lvlJc w:val="left"/>
+      <w:pPr>
+        <w:ind w:left="720" w:hanging="360"/>
+      </w:pPr>
+      <w:rPr>
+        <w:rFonts w:hint="default"/>
+      </w:rPr>
+    </w:lvl>
+    <w:lvl w:ilvl="1" w:tplc="1C090019" w:tentative="1">
+      <w:start w:val="1"/>
+      <w:numFmt w:val="lowerLetter"/>
+      <w:lvlText w:val="%2."/>
+      <w:lvlJc w:val="left"/>
+      <w:pPr>
+        <w:ind w:left="1440" w:hanging="360"/>
+      </w:pPr>
+    </w:lvl>
+    <w:lvl w:ilvl="2" w:tplc="1C09001B" w:tentative="1">
+      <w:start w:val="1"/>
+      <w:numFmt w:val="lowerRoman"/>
+      <w:lvlText w:val="%3."/>
+      <w:lvlJc w:val="right"/>
+      <w:pPr>
+        <w:ind w:left="2160" w:hanging="180"/>
+      </w:pPr>
+    </w:lvl>
+    <w:lvl w:ilvl="3" w:tplc="1C09000F" w:tentative="1">
+      <w:start w:val="1"/>
+      <w:numFmt w:val="decimal"/>
+      <w:lvlText w:val="%4."/>
+      <w:lvlJc w:val="left"/>
+      <w:pPr>
+        <w:ind w:left="2880" w:hanging="360"/>
+      </w:pPr>
+    </w:lvl>
+    <w:lvl w:ilvl="4" w:tplc="1C090019" w:tentative="1">
+      <w:start w:val="1"/>
+      <w:numFmt w:val="lowerLetter"/>
+      <w:lvlText w:val="%5."/>
+      <w:lvlJc w:val="left"/>
+      <w:pPr>
+        <w:ind w:left="3600" w:hanging="360"/>
+      </w:pPr>
+    </w:lvl>
+    <w:lvl w:ilvl="5" w:tplc="1C09001B" w:tentative="1">
+      <w:start w:val="1"/>
+      <w:numFmt w:val="lowerRoman"/>
+      <w:lvlText w:val="%6."/>
+      <w:lvlJc w:val="right"/>
+      <w:pPr>
+        <w:ind w:left="4320" w:hanging="180"/>
+      </w:pPr>
+    </w:lvl>
+    <w:lvl w:ilvl="6" w:tplc="1C09000F" w:tentative="1">
+      <w:start w:val="1"/>
+      <w:numFmt w:val="decimal"/>
+      <w:lvlText w:val="%7."/>
+      <w:lvlJc w:val="left"/>
+      <w:pPr>
+        <w:ind w:left="5040" w:hanging="360"/>
+      </w:pPr>
+    </w:lvl>
+    <w:lvl w:ilvl="7" w:tplc="1C090019" w:tentative="1">
+      <w:start w:val="1"/>
+      <w:numFmt w:val="lowerLetter"/>
+      <w:lvlText w:val="%8."/>
+      <w:lvlJc w:val="left"/>
+      <w:pPr>
+        <w:ind w:left="5760" w:hanging="360"/>
+      </w:pPr>
+    </w:lvl>
+    <w:lvl w:ilvl="8" w:tplc="1C09001B" w:tentative="1">
+      <w:start w:val="1"/>
+      <w:numFmt w:val="lowerRoman"/>
+      <w:lvlText w:val="%9."/>
+      <w:lvlJc w:val="right"/>
+      <w:pPr>
+        <w:ind w:left="6480" w:hanging="180"/>
+      </w:pPr>
+    </w:lvl>
+  </w:abstractNum>
+  <w:abstractNum w:abstractNumId="6" w15:restartNumberingAfterBreak="0">
+    <w:nsid w:val="1E665BA1"/>
+    <w:multiLevelType w:val="hybridMultilevel"/>
+    <w:tmpl w:val="52C84A02"/>
+    <w:lvl w:ilvl="0" w:tplc="1C09000F">
+      <w:start w:val="1"/>
+      <w:numFmt w:val="decimal"/>
+      <w:lvlText w:val="%1."/>
+      <w:lvlJc w:val="left"/>
+      <w:pPr>
+        <w:ind w:left="720" w:hanging="360"/>
+      </w:pPr>
+      <w:rPr>
+        <w:rFonts w:hint="default"/>
+      </w:rPr>
+    </w:lvl>
+    <w:lvl w:ilvl="1" w:tplc="1C090019" w:tentative="1">
+      <w:start w:val="1"/>
+      <w:numFmt w:val="lowerLetter"/>
+      <w:lvlText w:val="%2."/>
+      <w:lvlJc w:val="left"/>
+      <w:pPr>
+        <w:ind w:left="1440" w:hanging="360"/>
+      </w:pPr>
+    </w:lvl>
+    <w:lvl w:ilvl="2" w:tplc="1C09001B" w:tentative="1">
+      <w:start w:val="1"/>
+      <w:numFmt w:val="lowerRoman"/>
+      <w:lvlText w:val="%3."/>
+      <w:lvlJc w:val="right"/>
+      <w:pPr>
+        <w:ind w:left="2160" w:hanging="180"/>
+      </w:pPr>
+    </w:lvl>
+    <w:lvl w:ilvl="3" w:tplc="1C09000F" w:tentative="1">
+      <w:start w:val="1"/>
+      <w:numFmt w:val="decimal"/>
+      <w:lvlText w:val="%4."/>
+      <w:lvlJc w:val="left"/>
+      <w:pPr>
+        <w:ind w:left="2880" w:hanging="360"/>
+      </w:pPr>
+    </w:lvl>
+    <w:lvl w:ilvl="4" w:tplc="1C090019" w:tentative="1">
+      <w:start w:val="1"/>
+      <w:numFmt w:val="lowerLetter"/>
+      <w:lvlText w:val="%5."/>
+      <w:lvlJc w:val="left"/>
+      <w:pPr>
+        <w:ind w:left="3600" w:hanging="360"/>
+      </w:pPr>
+    </w:lvl>
+    <w:lvl w:ilvl="5" w:tplc="1C09001B" w:tentative="1">
+      <w:start w:val="1"/>
+      <w:numFmt w:val="lowerRoman"/>
+      <w:lvlText w:val="%6."/>
+      <w:lvlJc w:val="right"/>
+      <w:pPr>
+        <w:ind w:left="4320" w:hanging="180"/>
+      </w:pPr>
+    </w:lvl>
+    <w:lvl w:ilvl="6" w:tplc="1C09000F" w:tentative="1">
+      <w:start w:val="1"/>
+      <w:numFmt w:val="decimal"/>
+      <w:lvlText w:val="%7."/>
+      <w:lvlJc w:val="left"/>
+      <w:pPr>
+        <w:ind w:left="5040" w:hanging="360"/>
+      </w:pPr>
+    </w:lvl>
+    <w:lvl w:ilvl="7" w:tplc="1C090019" w:tentative="1">
+      <w:start w:val="1"/>
+      <w:numFmt w:val="lowerLetter"/>
+      <w:lvlText w:val="%8."/>
+      <w:lvlJc w:val="left"/>
+      <w:pPr>
+        <w:ind w:left="5760" w:hanging="360"/>
+      </w:pPr>
+    </w:lvl>
+    <w:lvl w:ilvl="8" w:tplc="1C09001B" w:tentative="1">
+      <w:start w:val="1"/>
+      <w:numFmt w:val="lowerRoman"/>
+      <w:lvlText w:val="%9."/>
+      <w:lvlJc w:val="right"/>
+      <w:pPr>
+        <w:ind w:left="6480" w:hanging="180"/>
+      </w:pPr>
+    </w:lvl>
+  </w:abstractNum>
+  <w:abstractNum w:abstractNumId="7" w15:restartNumberingAfterBreak="0">
     <w:nsid w:val="209413E7"/>
     <w:multiLevelType w:val="hybridMultilevel"/>
     <w:tmpl w:val="1824A00E"/>
@@ -1057,7 +2151,7 @@
       </w:pPr>
     </w:lvl>
   </w:abstractNum>
-  <w:abstractNum w:abstractNumId="4" w15:restartNumberingAfterBreak="0">
+  <w:abstractNum w:abstractNumId="8" w15:restartNumberingAfterBreak="0">
     <w:nsid w:val="2D8D42FE"/>
     <w:multiLevelType w:val="hybridMultilevel"/>
     <w:tmpl w:val="9DBCC708"/>
@@ -1146,7 +2240,96 @@
       </w:pPr>
     </w:lvl>
   </w:abstractNum>
-  <w:abstractNum w:abstractNumId="5" w15:restartNumberingAfterBreak="0">
+  <w:abstractNum w:abstractNumId="9" w15:restartNumberingAfterBreak="0">
+    <w:nsid w:val="3B446C76"/>
+    <w:multiLevelType w:val="hybridMultilevel"/>
+    <w:tmpl w:val="7B20DD26"/>
+    <w:lvl w:ilvl="0" w:tplc="D8B06C1A">
+      <w:start w:val="1"/>
+      <w:numFmt w:val="decimal"/>
+      <w:lvlText w:val="%1."/>
+      <w:lvlJc w:val="left"/>
+      <w:pPr>
+        <w:ind w:left="1080" w:hanging="360"/>
+      </w:pPr>
+      <w:rPr>
+        <w:rFonts w:hint="default"/>
+      </w:rPr>
+    </w:lvl>
+    <w:lvl w:ilvl="1" w:tplc="1C090019" w:tentative="1">
+      <w:start w:val="1"/>
+      <w:numFmt w:val="lowerLetter"/>
+      <w:lvlText w:val="%2."/>
+      <w:lvlJc w:val="left"/>
+      <w:pPr>
+        <w:ind w:left="1800" w:hanging="360"/>
+      </w:pPr>
+    </w:lvl>
+    <w:lvl w:ilvl="2" w:tplc="1C09001B" w:tentative="1">
+      <w:start w:val="1"/>
+      <w:numFmt w:val="lowerRoman"/>
+      <w:lvlText w:val="%3."/>
+      <w:lvlJc w:val="right"/>
+      <w:pPr>
+        <w:ind w:left="2520" w:hanging="180"/>
+      </w:pPr>
+    </w:lvl>
+    <w:lvl w:ilvl="3" w:tplc="1C09000F" w:tentative="1">
+      <w:start w:val="1"/>
+      <w:numFmt w:val="decimal"/>
+      <w:lvlText w:val="%4."/>
+      <w:lvlJc w:val="left"/>
+      <w:pPr>
+        <w:ind w:left="3240" w:hanging="360"/>
+      </w:pPr>
+    </w:lvl>
+    <w:lvl w:ilvl="4" w:tplc="1C090019" w:tentative="1">
+      <w:start w:val="1"/>
+      <w:numFmt w:val="lowerLetter"/>
+      <w:lvlText w:val="%5."/>
+      <w:lvlJc w:val="left"/>
+      <w:pPr>
+        <w:ind w:left="3960" w:hanging="360"/>
+      </w:pPr>
+    </w:lvl>
+    <w:lvl w:ilvl="5" w:tplc="1C09001B" w:tentative="1">
+      <w:start w:val="1"/>
+      <w:numFmt w:val="lowerRoman"/>
+      <w:lvlText w:val="%6."/>
+      <w:lvlJc w:val="right"/>
+      <w:pPr>
+        <w:ind w:left="4680" w:hanging="180"/>
+      </w:pPr>
+    </w:lvl>
+    <w:lvl w:ilvl="6" w:tplc="1C09000F" w:tentative="1">
+      <w:start w:val="1"/>
+      <w:numFmt w:val="decimal"/>
+      <w:lvlText w:val="%7."/>
+      <w:lvlJc w:val="left"/>
+      <w:pPr>
+        <w:ind w:left="5400" w:hanging="360"/>
+      </w:pPr>
+    </w:lvl>
+    <w:lvl w:ilvl="7" w:tplc="1C090019" w:tentative="1">
+      <w:start w:val="1"/>
+      <w:numFmt w:val="lowerLetter"/>
+      <w:lvlText w:val="%8."/>
+      <w:lvlJc w:val="left"/>
+      <w:pPr>
+        <w:ind w:left="6120" w:hanging="360"/>
+      </w:pPr>
+    </w:lvl>
+    <w:lvl w:ilvl="8" w:tplc="1C09001B" w:tentative="1">
+      <w:start w:val="1"/>
+      <w:numFmt w:val="lowerRoman"/>
+      <w:lvlText w:val="%9."/>
+      <w:lvlJc w:val="right"/>
+      <w:pPr>
+        <w:ind w:left="6840" w:hanging="180"/>
+      </w:pPr>
+    </w:lvl>
+  </w:abstractNum>
+  <w:abstractNum w:abstractNumId="10" w15:restartNumberingAfterBreak="0">
     <w:nsid w:val="43363CEC"/>
     <w:multiLevelType w:val="hybridMultilevel"/>
     <w:tmpl w:val="C78E19EC"/>
@@ -1259,7 +2442,96 @@
       </w:rPr>
     </w:lvl>
   </w:abstractNum>
-  <w:abstractNum w:abstractNumId="6" w15:restartNumberingAfterBreak="0">
+  <w:abstractNum w:abstractNumId="11" w15:restartNumberingAfterBreak="0">
+    <w:nsid w:val="4A4E49AA"/>
+    <w:multiLevelType w:val="hybridMultilevel"/>
+    <w:tmpl w:val="61C4004E"/>
+    <w:lvl w:ilvl="0" w:tplc="1C09000F">
+      <w:start w:val="1"/>
+      <w:numFmt w:val="decimal"/>
+      <w:lvlText w:val="%1."/>
+      <w:lvlJc w:val="left"/>
+      <w:pPr>
+        <w:ind w:left="720" w:hanging="360"/>
+      </w:pPr>
+      <w:rPr>
+        <w:rFonts w:hint="default"/>
+      </w:rPr>
+    </w:lvl>
+    <w:lvl w:ilvl="1" w:tplc="1C090019" w:tentative="1">
+      <w:start w:val="1"/>
+      <w:numFmt w:val="lowerLetter"/>
+      <w:lvlText w:val="%2."/>
+      <w:lvlJc w:val="left"/>
+      <w:pPr>
+        <w:ind w:left="1440" w:hanging="360"/>
+      </w:pPr>
+    </w:lvl>
+    <w:lvl w:ilvl="2" w:tplc="1C09001B" w:tentative="1">
+      <w:start w:val="1"/>
+      <w:numFmt w:val="lowerRoman"/>
+      <w:lvlText w:val="%3."/>
+      <w:lvlJc w:val="right"/>
+      <w:pPr>
+        <w:ind w:left="2160" w:hanging="180"/>
+      </w:pPr>
+    </w:lvl>
+    <w:lvl w:ilvl="3" w:tplc="1C09000F" w:tentative="1">
+      <w:start w:val="1"/>
+      <w:numFmt w:val="decimal"/>
+      <w:lvlText w:val="%4."/>
+      <w:lvlJc w:val="left"/>
+      <w:pPr>
+        <w:ind w:left="2880" w:hanging="360"/>
+      </w:pPr>
+    </w:lvl>
+    <w:lvl w:ilvl="4" w:tplc="1C090019" w:tentative="1">
+      <w:start w:val="1"/>
+      <w:numFmt w:val="lowerLetter"/>
+      <w:lvlText w:val="%5."/>
+      <w:lvlJc w:val="left"/>
+      <w:pPr>
+        <w:ind w:left="3600" w:hanging="360"/>
+      </w:pPr>
+    </w:lvl>
+    <w:lvl w:ilvl="5" w:tplc="1C09001B" w:tentative="1">
+      <w:start w:val="1"/>
+      <w:numFmt w:val="lowerRoman"/>
+      <w:lvlText w:val="%6."/>
+      <w:lvlJc w:val="right"/>
+      <w:pPr>
+        <w:ind w:left="4320" w:hanging="180"/>
+      </w:pPr>
+    </w:lvl>
+    <w:lvl w:ilvl="6" w:tplc="1C09000F" w:tentative="1">
+      <w:start w:val="1"/>
+      <w:numFmt w:val="decimal"/>
+      <w:lvlText w:val="%7."/>
+      <w:lvlJc w:val="left"/>
+      <w:pPr>
+        <w:ind w:left="5040" w:hanging="360"/>
+      </w:pPr>
+    </w:lvl>
+    <w:lvl w:ilvl="7" w:tplc="1C090019" w:tentative="1">
+      <w:start w:val="1"/>
+      <w:numFmt w:val="lowerLetter"/>
+      <w:lvlText w:val="%8."/>
+      <w:lvlJc w:val="left"/>
+      <w:pPr>
+        <w:ind w:left="5760" w:hanging="360"/>
+      </w:pPr>
+    </w:lvl>
+    <w:lvl w:ilvl="8" w:tplc="1C09001B" w:tentative="1">
+      <w:start w:val="1"/>
+      <w:numFmt w:val="lowerRoman"/>
+      <w:lvlText w:val="%9."/>
+      <w:lvlJc w:val="right"/>
+      <w:pPr>
+        <w:ind w:left="6480" w:hanging="180"/>
+      </w:pPr>
+    </w:lvl>
+  </w:abstractNum>
+  <w:abstractNum w:abstractNumId="12" w15:restartNumberingAfterBreak="0">
     <w:nsid w:val="58B30ED2"/>
     <w:multiLevelType w:val="hybridMultilevel"/>
     <w:tmpl w:val="61CAE9B6"/>
@@ -1372,7 +2644,7 @@
       </w:rPr>
     </w:lvl>
   </w:abstractNum>
-  <w:abstractNum w:abstractNumId="7" w15:restartNumberingAfterBreak="0">
+  <w:abstractNum w:abstractNumId="13" w15:restartNumberingAfterBreak="0">
     <w:nsid w:val="7DAD3040"/>
     <w:multiLevelType w:val="hybridMultilevel"/>
     <w:tmpl w:val="A0985676"/>
@@ -1382,7 +2654,7 @@
       <w:lvlText w:val="%1."/>
       <w:lvlJc w:val="left"/>
       <w:pPr>
-        <w:ind w:left="720" w:hanging="360"/>
+        <w:ind w:left="1080" w:hanging="360"/>
       </w:pPr>
       <w:rPr>
         <w:rFonts w:hint="default"/>
@@ -1394,7 +2666,7 @@
       <w:lvlText w:val="%2."/>
       <w:lvlJc w:val="left"/>
       <w:pPr>
-        <w:ind w:left="1440" w:hanging="360"/>
+        <w:ind w:left="1800" w:hanging="360"/>
       </w:pPr>
     </w:lvl>
     <w:lvl w:ilvl="2" w:tplc="0409001B" w:tentative="1">
@@ -1403,7 +2675,7 @@
       <w:lvlText w:val="%3."/>
       <w:lvlJc w:val="right"/>
       <w:pPr>
-        <w:ind w:left="2160" w:hanging="180"/>
+        <w:ind w:left="2520" w:hanging="180"/>
       </w:pPr>
     </w:lvl>
     <w:lvl w:ilvl="3" w:tplc="0409000F" w:tentative="1">
@@ -1412,7 +2684,7 @@
       <w:lvlText w:val="%4."/>
       <w:lvlJc w:val="left"/>
       <w:pPr>
-        <w:ind w:left="2880" w:hanging="360"/>
+        <w:ind w:left="3240" w:hanging="360"/>
       </w:pPr>
     </w:lvl>
     <w:lvl w:ilvl="4" w:tplc="04090019" w:tentative="1">
@@ -1421,7 +2693,7 @@
       <w:lvlText w:val="%5."/>
       <w:lvlJc w:val="left"/>
       <w:pPr>
-        <w:ind w:left="3600" w:hanging="360"/>
+        <w:ind w:left="3960" w:hanging="360"/>
       </w:pPr>
     </w:lvl>
     <w:lvl w:ilvl="5" w:tplc="0409001B" w:tentative="1">
@@ -1430,7 +2702,7 @@
       <w:lvlText w:val="%6."/>
       <w:lvlJc w:val="right"/>
       <w:pPr>
-        <w:ind w:left="4320" w:hanging="180"/>
+        <w:ind w:left="4680" w:hanging="180"/>
       </w:pPr>
     </w:lvl>
     <w:lvl w:ilvl="6" w:tplc="0409000F" w:tentative="1">
@@ -1439,7 +2711,7 @@
       <w:lvlText w:val="%7."/>
       <w:lvlJc w:val="left"/>
       <w:pPr>
-        <w:ind w:left="5040" w:hanging="360"/>
+        <w:ind w:left="5400" w:hanging="360"/>
       </w:pPr>
     </w:lvl>
     <w:lvl w:ilvl="7" w:tplc="04090019" w:tentative="1">
@@ -1448,7 +2720,7 @@
       <w:lvlText w:val="%8."/>
       <w:lvlJc w:val="left"/>
       <w:pPr>
-        <w:ind w:left="5760" w:hanging="360"/>
+        <w:ind w:left="6120" w:hanging="360"/>
       </w:pPr>
     </w:lvl>
     <w:lvl w:ilvl="8" w:tplc="0409001B" w:tentative="1">
@@ -1457,11 +2729,11 @@
       <w:lvlText w:val="%9."/>
       <w:lvlJc w:val="right"/>
       <w:pPr>
-        <w:ind w:left="6480" w:hanging="180"/>
+        <w:ind w:left="6840" w:hanging="180"/>
       </w:pPr>
     </w:lvl>
   </w:abstractNum>
-  <w:abstractNum w:abstractNumId="8" w15:restartNumberingAfterBreak="0">
+  <w:abstractNum w:abstractNumId="14" w15:restartNumberingAfterBreak="0">
     <w:nsid w:val="7F2B6C82"/>
     <w:multiLevelType w:val="hybridMultilevel"/>
     <w:tmpl w:val="C49E67FE"/>
@@ -1575,31 +2847,49 @@
     </w:lvl>
   </w:abstractNum>
   <w:num w:numId="1">
+    <w:abstractNumId w:val="1"/>
+  </w:num>
+  <w:num w:numId="2">
+    <w:abstractNumId w:val="13"/>
+  </w:num>
+  <w:num w:numId="3">
+    <w:abstractNumId w:val="10"/>
+  </w:num>
+  <w:num w:numId="4">
+    <w:abstractNumId w:val="14"/>
+  </w:num>
+  <w:num w:numId="5">
+    <w:abstractNumId w:val="12"/>
+  </w:num>
+  <w:num w:numId="6">
+    <w:abstractNumId w:val="3"/>
+  </w:num>
+  <w:num w:numId="7">
+    <w:abstractNumId w:val="2"/>
+  </w:num>
+  <w:num w:numId="8">
+    <w:abstractNumId w:val="7"/>
+  </w:num>
+  <w:num w:numId="9">
+    <w:abstractNumId w:val="8"/>
+  </w:num>
+  <w:num w:numId="10">
+    <w:abstractNumId w:val="6"/>
+  </w:num>
+  <w:num w:numId="11">
+    <w:abstractNumId w:val="9"/>
+  </w:num>
+  <w:num w:numId="12">
+    <w:abstractNumId w:val="5"/>
+  </w:num>
+  <w:num w:numId="13">
+    <w:abstractNumId w:val="4"/>
+  </w:num>
+  <w:num w:numId="14">
     <w:abstractNumId w:val="0"/>
   </w:num>
-  <w:num w:numId="2">
-    <w:abstractNumId w:val="7"/>
-  </w:num>
-  <w:num w:numId="3">
-    <w:abstractNumId w:val="5"/>
-  </w:num>
-  <w:num w:numId="4">
-    <w:abstractNumId w:val="8"/>
-  </w:num>
-  <w:num w:numId="5">
-    <w:abstractNumId w:val="6"/>
-  </w:num>
-  <w:num w:numId="6">
-    <w:abstractNumId w:val="2"/>
-  </w:num>
-  <w:num w:numId="7">
-    <w:abstractNumId w:val="1"/>
-  </w:num>
-  <w:num w:numId="8">
-    <w:abstractNumId w:val="3"/>
-  </w:num>
-  <w:num w:numId="9">
-    <w:abstractNumId w:val="4"/>
+  <w:num w:numId="15">
+    <w:abstractNumId w:val="11"/>
   </w:num>
 </w:numbering>
 </file>
@@ -2040,6 +3330,48 @@
       <w:contextualSpacing/>
     </w:pPr>
   </w:style>
+  <w:style w:type="table" w:styleId="TableGrid">
+    <w:name w:val="Table Grid"/>
+    <w:basedOn w:val="TableNormal"/>
+    <w:uiPriority w:val="39"/>
+    <w:rsid w:val="00600F07"/>
+    <w:pPr>
+      <w:spacing w:after="0" w:line="240" w:lineRule="auto"/>
+    </w:pPr>
+    <w:tblPr>
+      <w:tblBorders>
+        <w:top w:val="single" w:sz="4" w:space="0" w:color="auto"/>
+        <w:left w:val="single" w:sz="4" w:space="0" w:color="auto"/>
+        <w:bottom w:val="single" w:sz="4" w:space="0" w:color="auto"/>
+        <w:right w:val="single" w:sz="4" w:space="0" w:color="auto"/>
+        <w:insideH w:val="single" w:sz="4" w:space="0" w:color="auto"/>
+        <w:insideV w:val="single" w:sz="4" w:space="0" w:color="auto"/>
+      </w:tblBorders>
+    </w:tblPr>
+  </w:style>
+  <w:style w:type="character" w:styleId="Hyperlink">
+    <w:name w:val="Hyperlink"/>
+    <w:basedOn w:val="DefaultParagraphFont"/>
+    <w:uiPriority w:val="99"/>
+    <w:unhideWhenUsed/>
+    <w:rsid w:val="00AF434B"/>
+    <w:rPr>
+      <w:color w:val="0000FF"/>
+      <w:u w:val="single"/>
+    </w:rPr>
+  </w:style>
+  <w:style w:type="character" w:styleId="UnresolvedMention">
+    <w:name w:val="Unresolved Mention"/>
+    <w:basedOn w:val="DefaultParagraphFont"/>
+    <w:uiPriority w:val="99"/>
+    <w:semiHidden/>
+    <w:unhideWhenUsed/>
+    <w:rsid w:val="00AF434B"/>
+    <w:rPr>
+      <w:color w:val="808080"/>
+      <w:shd w:val="clear" w:color="auto" w:fill="E6E6E6"/>
+    </w:rPr>
+  </w:style>
 </w:styles>
 </file>
 

</xml_diff>

<commit_message>
Backend bug fix and complete documentation
</commit_message>
<xml_diff>
--- a/IQ_Business_Assessment_Project_Setup.docx
+++ b/IQ_Business_Assessment_Project_Setup.docx
@@ -19,37 +19,106 @@
         <w:t>Employee management system</w:t>
       </w:r>
     </w:p>
-    <w:p/>
-    <w:p>
-      <w:pPr>
-        <w:rPr>
-          <w:b/>
-          <w:sz w:val="28"/>
-          <w:szCs w:val="28"/>
-        </w:rPr>
-      </w:pPr>
-      <w:r>
-        <w:rPr>
-          <w:b/>
-          <w:sz w:val="28"/>
-          <w:szCs w:val="28"/>
+    <w:p>
+      <w:pPr>
+        <w:rPr>
+          <w:b/>
+          <w:sz w:val="44"/>
+          <w:szCs w:val="44"/>
+        </w:rPr>
+      </w:pPr>
+    </w:p>
+    <w:p>
+      <w:pPr>
+        <w:rPr>
+          <w:b/>
+          <w:sz w:val="36"/>
+          <w:szCs w:val="36"/>
+        </w:rPr>
+      </w:pPr>
+      <w:r>
+        <w:rPr>
+          <w:b/>
+          <w:sz w:val="36"/>
+          <w:szCs w:val="36"/>
         </w:rPr>
         <w:t>Purpose</w:t>
       </w:r>
     </w:p>
     <w:p>
-      <w:r>
+      <w:pPr>
+        <w:pStyle w:val="ListParagraph"/>
+        <w:numPr>
+          <w:ilvl w:val="0"/>
+          <w:numId w:val="6"/>
+        </w:numPr>
+        <w:jc w:val="both"/>
+        <w:rPr>
+          <w:sz w:val="24"/>
+          <w:szCs w:val="24"/>
+        </w:rPr>
+      </w:pPr>
+      <w:r>
+        <w:rPr>
+          <w:sz w:val="24"/>
+          <w:szCs w:val="24"/>
+        </w:rPr>
         <w:t>Employee management system is a simple</w:t>
       </w:r>
       <w:r>
+        <w:rPr>
+          <w:sz w:val="24"/>
+          <w:szCs w:val="24"/>
+        </w:rPr>
         <w:t xml:space="preserve"> maven</w:t>
       </w:r>
       <w:r>
+        <w:rPr>
+          <w:sz w:val="24"/>
+          <w:szCs w:val="24"/>
+        </w:rPr>
         <w:t xml:space="preserve"> CRUD app for</w:t>
       </w:r>
       <w:r>
-        <w:t xml:space="preserve"> capturing and editing employee details. The application provides the following basic functionality</w:t>
-      </w:r>
+        <w:rPr>
+          <w:sz w:val="24"/>
+          <w:szCs w:val="24"/>
+        </w:rPr>
+        <w:t xml:space="preserve"> capturing and editing employee details</w:t>
+      </w:r>
+      <w:r>
+        <w:rPr>
+          <w:sz w:val="24"/>
+          <w:szCs w:val="24"/>
+        </w:rPr>
+        <w:t>. The employee management system uses hibernate as data access layer, JSF as UI framework and Spring in business layer. The main advantage of this combination is that there is very limited configuration through XML and by annotations. This allows developers to focus on the UI and he business layer</w:t>
+      </w:r>
+      <w:r>
+        <w:rPr>
+          <w:sz w:val="24"/>
+          <w:szCs w:val="24"/>
+        </w:rPr>
+        <w:t>. The application provides the following basic functionality</w:t>
+      </w:r>
+    </w:p>
+    <w:p>
+      <w:pPr>
+        <w:pStyle w:val="ListParagraph"/>
+        <w:jc w:val="both"/>
+        <w:rPr>
+          <w:sz w:val="24"/>
+          <w:szCs w:val="24"/>
+        </w:rPr>
+      </w:pPr>
+    </w:p>
+    <w:p>
+      <w:pPr>
+        <w:pStyle w:val="ListParagraph"/>
+        <w:rPr>
+          <w:sz w:val="24"/>
+          <w:szCs w:val="24"/>
+        </w:rPr>
+      </w:pPr>
     </w:p>
     <w:p>
       <w:pPr>
@@ -58,8 +127,16 @@
           <w:ilvl w:val="0"/>
           <w:numId w:val="2"/>
         </w:numPr>
-      </w:pPr>
-      <w:r>
+        <w:rPr>
+          <w:sz w:val="24"/>
+          <w:szCs w:val="24"/>
+        </w:rPr>
+      </w:pPr>
+      <w:r>
+        <w:rPr>
+          <w:sz w:val="24"/>
+          <w:szCs w:val="24"/>
+        </w:rPr>
         <w:t>Create employee</w:t>
       </w:r>
     </w:p>
@@ -70,8 +147,16 @@
           <w:ilvl w:val="0"/>
           <w:numId w:val="2"/>
         </w:numPr>
-      </w:pPr>
-      <w:r>
+        <w:rPr>
+          <w:sz w:val="24"/>
+          <w:szCs w:val="24"/>
+        </w:rPr>
+      </w:pPr>
+      <w:r>
+        <w:rPr>
+          <w:sz w:val="24"/>
+          <w:szCs w:val="24"/>
+        </w:rPr>
         <w:t>Delete employee</w:t>
       </w:r>
     </w:p>
@@ -82,8 +167,16 @@
           <w:ilvl w:val="0"/>
           <w:numId w:val="2"/>
         </w:numPr>
-      </w:pPr>
-      <w:r>
+        <w:rPr>
+          <w:sz w:val="24"/>
+          <w:szCs w:val="24"/>
+        </w:rPr>
+      </w:pPr>
+      <w:r>
+        <w:rPr>
+          <w:sz w:val="24"/>
+          <w:szCs w:val="24"/>
+        </w:rPr>
         <w:t>Edit employee</w:t>
       </w:r>
     </w:p>
@@ -94,15 +187,41 @@
           <w:ilvl w:val="0"/>
           <w:numId w:val="2"/>
         </w:numPr>
-      </w:pPr>
-      <w:r>
+        <w:rPr>
+          <w:sz w:val="24"/>
+          <w:szCs w:val="24"/>
+        </w:rPr>
+      </w:pPr>
+      <w:r>
+        <w:rPr>
+          <w:sz w:val="24"/>
+          <w:szCs w:val="24"/>
+        </w:rPr>
         <w:t>View employee details</w:t>
       </w:r>
     </w:p>
     <w:p>
       <w:pPr>
         <w:pStyle w:val="ListParagraph"/>
-      </w:pPr>
+        <w:ind w:left="1080"/>
+      </w:pPr>
+    </w:p>
+    <w:p>
+      <w:pPr>
+        <w:rPr>
+          <w:b/>
+          <w:sz w:val="36"/>
+          <w:szCs w:val="36"/>
+        </w:rPr>
+      </w:pPr>
+      <w:r>
+        <w:rPr>
+          <w:b/>
+          <w:sz w:val="36"/>
+          <w:szCs w:val="36"/>
+        </w:rPr>
+        <w:t>Technology stack</w:t>
+      </w:r>
     </w:p>
     <w:p>
       <w:pPr>
@@ -112,51 +231,26 @@
           <w:szCs w:val="28"/>
         </w:rPr>
       </w:pPr>
-      <w:r>
-        <w:rPr>
-          <w:b/>
-          <w:sz w:val="28"/>
-          <w:szCs w:val="28"/>
-        </w:rPr>
-        <w:t>Frameworks and tools used</w:t>
-      </w:r>
-    </w:p>
-    <w:p>
-      <w:pPr>
-        <w:rPr>
-          <w:b/>
-        </w:rPr>
-      </w:pPr>
-      <w:r>
-        <w:rPr>
-          <w:b/>
-        </w:rPr>
-        <w:t>Language</w:t>
-      </w:r>
     </w:p>
     <w:p>
       <w:pPr>
         <w:pStyle w:val="ListParagraph"/>
         <w:numPr>
           <w:ilvl w:val="0"/>
-          <w:numId w:val="4"/>
+          <w:numId w:val="17"/>
         </w:numPr>
-      </w:pPr>
-      <w:r>
-        <w:t>Java</w:t>
-      </w:r>
-    </w:p>
-    <w:p>
-      <w:pPr>
-        <w:rPr>
-          <w:b/>
-        </w:rPr>
-      </w:pPr>
-      <w:r>
-        <w:rPr>
-          <w:b/>
-        </w:rPr>
-        <w:t>Inversion of control/dependency injection</w:t>
+        <w:spacing w:line="256" w:lineRule="auto"/>
+        <w:rPr>
+          <w:sz w:val="24"/>
+          <w:szCs w:val="24"/>
+        </w:rPr>
+      </w:pPr>
+      <w:r>
+        <w:rPr>
+          <w:sz w:val="24"/>
+          <w:szCs w:val="24"/>
+        </w:rPr>
+        <w:t>Hibernate 5.0.7 Final</w:t>
       </w:r>
     </w:p>
     <w:p>
@@ -164,27 +258,20 @@
         <w:pStyle w:val="ListParagraph"/>
         <w:numPr>
           <w:ilvl w:val="0"/>
-          <w:numId w:val="4"/>
+          <w:numId w:val="17"/>
         </w:numPr>
-      </w:pPr>
-      <w:r>
-        <w:t>Spring framework</w:t>
-      </w:r>
-      <w:r>
-        <w:t xml:space="preserve"> 5.0.8</w:t>
-      </w:r>
-    </w:p>
-    <w:p>
-      <w:pPr>
-        <w:rPr>
-          <w:b/>
-        </w:rPr>
-      </w:pPr>
-      <w:r>
-        <w:rPr>
-          <w:b/>
-        </w:rPr>
-        <w:t>Persistence</w:t>
+        <w:spacing w:line="256" w:lineRule="auto"/>
+        <w:rPr>
+          <w:sz w:val="24"/>
+          <w:szCs w:val="24"/>
+        </w:rPr>
+      </w:pPr>
+      <w:r>
+        <w:rPr>
+          <w:sz w:val="24"/>
+          <w:szCs w:val="24"/>
+        </w:rPr>
+        <w:t>Postgres 10</w:t>
       </w:r>
     </w:p>
     <w:p>
@@ -192,14 +279,20 @@
         <w:pStyle w:val="ListParagraph"/>
         <w:numPr>
           <w:ilvl w:val="0"/>
-          <w:numId w:val="4"/>
+          <w:numId w:val="17"/>
         </w:numPr>
-      </w:pPr>
-      <w:r>
-        <w:t>Hibernate</w:t>
-      </w:r>
-      <w:r>
-        <w:t xml:space="preserve"> 5.0.7 Final</w:t>
+        <w:spacing w:line="256" w:lineRule="auto"/>
+        <w:rPr>
+          <w:sz w:val="24"/>
+          <w:szCs w:val="24"/>
+        </w:rPr>
+      </w:pPr>
+      <w:r>
+        <w:rPr>
+          <w:sz w:val="24"/>
+          <w:szCs w:val="24"/>
+        </w:rPr>
+        <w:t>JSF 2.2.18</w:t>
       </w:r>
     </w:p>
     <w:p>
@@ -207,27 +300,20 @@
         <w:pStyle w:val="ListParagraph"/>
         <w:numPr>
           <w:ilvl w:val="0"/>
-          <w:numId w:val="4"/>
+          <w:numId w:val="17"/>
         </w:numPr>
-      </w:pPr>
-      <w:r>
-        <w:t xml:space="preserve">PostgreSQL </w:t>
-      </w:r>
-      <w:r>
-        <w:t>42.1.2</w:t>
-      </w:r>
-    </w:p>
-    <w:p>
-      <w:pPr>
-        <w:rPr>
-          <w:b/>
-        </w:rPr>
-      </w:pPr>
-      <w:r>
-        <w:rPr>
-          <w:b/>
-        </w:rPr>
-        <w:t>Presentation</w:t>
+        <w:spacing w:line="256" w:lineRule="auto"/>
+        <w:rPr>
+          <w:sz w:val="24"/>
+          <w:szCs w:val="24"/>
+        </w:rPr>
+      </w:pPr>
+      <w:r>
+        <w:rPr>
+          <w:sz w:val="24"/>
+          <w:szCs w:val="24"/>
+        </w:rPr>
+        <w:t>Bootfaces 1.3.0</w:t>
       </w:r>
     </w:p>
     <w:p>
@@ -235,17 +321,20 @@
         <w:pStyle w:val="ListParagraph"/>
         <w:numPr>
           <w:ilvl w:val="0"/>
-          <w:numId w:val="5"/>
+          <w:numId w:val="17"/>
         </w:numPr>
-      </w:pPr>
-      <w:r>
-        <w:t>JSF</w:t>
-      </w:r>
-      <w:r>
-        <w:t xml:space="preserve"> </w:t>
-      </w:r>
-      <w:r>
-        <w:t>2.2.18</w:t>
+        <w:spacing w:line="256" w:lineRule="auto"/>
+        <w:rPr>
+          <w:sz w:val="24"/>
+          <w:szCs w:val="24"/>
+        </w:rPr>
+      </w:pPr>
+      <w:r>
+        <w:rPr>
+          <w:sz w:val="24"/>
+          <w:szCs w:val="24"/>
+        </w:rPr>
+        <w:t>Primefsaces 6.2</w:t>
       </w:r>
     </w:p>
     <w:p>
@@ -253,14 +342,20 @@
         <w:pStyle w:val="ListParagraph"/>
         <w:numPr>
           <w:ilvl w:val="0"/>
-          <w:numId w:val="5"/>
+          <w:numId w:val="17"/>
         </w:numPr>
-      </w:pPr>
-      <w:r>
-        <w:t>Bootfaces</w:t>
-      </w:r>
-      <w:r>
-        <w:t xml:space="preserve"> 1.3.0</w:t>
+        <w:spacing w:line="256" w:lineRule="auto"/>
+        <w:rPr>
+          <w:sz w:val="24"/>
+          <w:szCs w:val="24"/>
+        </w:rPr>
+      </w:pPr>
+      <w:r>
+        <w:rPr>
+          <w:sz w:val="24"/>
+          <w:szCs w:val="24"/>
+        </w:rPr>
+        <w:t>Bootstrap 3.3.7</w:t>
       </w:r>
     </w:p>
     <w:p>
@@ -268,11 +363,20 @@
         <w:pStyle w:val="ListParagraph"/>
         <w:numPr>
           <w:ilvl w:val="0"/>
-          <w:numId w:val="5"/>
+          <w:numId w:val="17"/>
         </w:numPr>
-      </w:pPr>
-      <w:r>
-        <w:t>Primefaces 6.2</w:t>
+        <w:spacing w:line="256" w:lineRule="auto"/>
+        <w:rPr>
+          <w:sz w:val="24"/>
+          <w:szCs w:val="24"/>
+        </w:rPr>
+      </w:pPr>
+      <w:r>
+        <w:rPr>
+          <w:sz w:val="24"/>
+          <w:szCs w:val="24"/>
+        </w:rPr>
+        <w:t>Wildfly 10.0.0. Final</w:t>
       </w:r>
     </w:p>
     <w:p>
@@ -280,29 +384,194 @@
         <w:pStyle w:val="ListParagraph"/>
         <w:numPr>
           <w:ilvl w:val="0"/>
-          <w:numId w:val="5"/>
+          <w:numId w:val="17"/>
         </w:numPr>
-      </w:pPr>
-      <w:r>
-        <w:t>Bootstrap</w:t>
-      </w:r>
-      <w:r>
-        <w:t xml:space="preserve"> 3.3.7</w:t>
-      </w:r>
-    </w:p>
-    <w:p>
-      <w:pPr>
-        <w:rPr>
-          <w:b/>
-        </w:rPr>
-      </w:pPr>
-      <w:r>
-        <w:rPr>
-          <w:b/>
-        </w:rPr>
-        <w:t>Application server (servlet container)</w:t>
-      </w:r>
-    </w:p>
+        <w:spacing w:line="256" w:lineRule="auto"/>
+        <w:rPr>
+          <w:sz w:val="24"/>
+          <w:szCs w:val="24"/>
+        </w:rPr>
+      </w:pPr>
+      <w:r>
+        <w:rPr>
+          <w:sz w:val="24"/>
+          <w:szCs w:val="24"/>
+        </w:rPr>
+        <w:t>Maven 3.5.4</w:t>
+      </w:r>
+    </w:p>
+    <w:p>
+      <w:pPr>
+        <w:pStyle w:val="ListParagraph"/>
+        <w:numPr>
+          <w:ilvl w:val="0"/>
+          <w:numId w:val="17"/>
+        </w:numPr>
+        <w:spacing w:line="256" w:lineRule="auto"/>
+        <w:rPr>
+          <w:sz w:val="24"/>
+          <w:szCs w:val="24"/>
+        </w:rPr>
+      </w:pPr>
+      <w:r>
+        <w:rPr>
+          <w:sz w:val="24"/>
+          <w:szCs w:val="24"/>
+        </w:rPr>
+        <w:t>Junit 4.12</w:t>
+      </w:r>
+    </w:p>
+    <w:p>
+      <w:pPr>
+        <w:pStyle w:val="ListParagraph"/>
+        <w:numPr>
+          <w:ilvl w:val="0"/>
+          <w:numId w:val="17"/>
+        </w:numPr>
+        <w:spacing w:line="256" w:lineRule="auto"/>
+        <w:rPr>
+          <w:sz w:val="24"/>
+          <w:szCs w:val="24"/>
+        </w:rPr>
+      </w:pPr>
+      <w:r>
+        <w:rPr>
+          <w:sz w:val="24"/>
+          <w:szCs w:val="24"/>
+        </w:rPr>
+        <w:t>Spring framework 5.0.8</w:t>
+      </w:r>
+    </w:p>
+    <w:p>
+      <w:pPr>
+        <w:spacing w:line="256" w:lineRule="auto"/>
+        <w:rPr>
+          <w:sz w:val="24"/>
+          <w:szCs w:val="24"/>
+        </w:rPr>
+      </w:pPr>
+    </w:p>
+    <w:p>
+      <w:pPr>
+        <w:spacing w:line="256" w:lineRule="auto"/>
+        <w:rPr>
+          <w:sz w:val="24"/>
+          <w:szCs w:val="24"/>
+        </w:rPr>
+      </w:pPr>
+    </w:p>
+    <w:p>
+      <w:pPr>
+        <w:spacing w:line="256" w:lineRule="auto"/>
+        <w:rPr>
+          <w:sz w:val="24"/>
+          <w:szCs w:val="24"/>
+        </w:rPr>
+      </w:pPr>
+    </w:p>
+    <w:p>
+      <w:pPr>
+        <w:spacing w:line="256" w:lineRule="auto"/>
+        <w:rPr>
+          <w:sz w:val="24"/>
+          <w:szCs w:val="24"/>
+        </w:rPr>
+      </w:pPr>
+    </w:p>
+    <w:p>
+      <w:pPr>
+        <w:pStyle w:val="ListParagraph"/>
+      </w:pPr>
+    </w:p>
+    <w:p>
+      <w:pPr>
+        <w:rPr>
+          <w:b/>
+          <w:sz w:val="36"/>
+          <w:szCs w:val="36"/>
+        </w:rPr>
+      </w:pPr>
+      <w:r>
+        <w:rPr>
+          <w:b/>
+          <w:sz w:val="36"/>
+          <w:szCs w:val="36"/>
+        </w:rPr>
+        <w:t>Project overview</w:t>
+      </w:r>
+    </w:p>
+    <w:p>
+      <w:pPr>
+        <w:rPr>
+          <w:sz w:val="24"/>
+          <w:szCs w:val="24"/>
+        </w:rPr>
+      </w:pPr>
+      <w:r>
+        <w:rPr>
+          <w:sz w:val="24"/>
+          <w:szCs w:val="24"/>
+        </w:rPr>
+        <w:t>The following section</w:t>
+      </w:r>
+      <w:r>
+        <w:rPr>
+          <w:sz w:val="24"/>
+          <w:szCs w:val="24"/>
+        </w:rPr>
+        <w:t xml:space="preserve"> provides the project overview and how all the components of the project fit together to form a solution.</w:t>
+      </w:r>
+    </w:p>
+    <w:p/>
+    <w:p>
+      <w:r>
+        <w:rPr>
+          <w:noProof/>
+        </w:rPr>
+        <w:drawing>
+          <wp:inline distT="0" distB="0" distL="0" distR="0" wp14:anchorId="58E7D728" wp14:editId="43EEC6D1">
+            <wp:extent cx="5657850" cy="1000125"/>
+            <wp:effectExtent l="0" t="0" r="0" b="9525"/>
+            <wp:docPr id="3" name="Picture 3"/>
+            <wp:cNvGraphicFramePr>
+              <a:graphicFrameLocks xmlns:a="http://schemas.openxmlformats.org/drawingml/2006/main" noChangeAspect="1"/>
+            </wp:cNvGraphicFramePr>
+            <a:graphic xmlns:a="http://schemas.openxmlformats.org/drawingml/2006/main">
+              <a:graphicData uri="http://schemas.openxmlformats.org/drawingml/2006/picture">
+                <pic:pic xmlns:pic="http://schemas.openxmlformats.org/drawingml/2006/picture">
+                  <pic:nvPicPr>
+                    <pic:cNvPr id="3" name="1.png"/>
+                    <pic:cNvPicPr/>
+                  </pic:nvPicPr>
+                  <pic:blipFill>
+                    <a:blip r:embed="rId5">
+                      <a:extLst>
+                        <a:ext uri="{28A0092B-C50C-407E-A947-70E740481C1C}">
+                          <a14:useLocalDpi xmlns:a14="http://schemas.microsoft.com/office/drawing/2010/main" val="0"/>
+                        </a:ext>
+                      </a:extLst>
+                    </a:blip>
+                    <a:stretch>
+                      <a:fillRect/>
+                    </a:stretch>
+                  </pic:blipFill>
+                  <pic:spPr>
+                    <a:xfrm>
+                      <a:off x="0" y="0"/>
+                      <a:ext cx="5657850" cy="1000125"/>
+                    </a:xfrm>
+                    <a:prstGeom prst="rect">
+                      <a:avLst/>
+                    </a:prstGeom>
+                  </pic:spPr>
+                </pic:pic>
+              </a:graphicData>
+            </a:graphic>
+          </wp:inline>
+        </w:drawing>
+      </w:r>
+    </w:p>
+    <w:p/>
     <w:p>
       <w:pPr>
         <w:pStyle w:val="ListParagraph"/>
@@ -310,40 +579,17 @@
           <w:ilvl w:val="0"/>
           <w:numId w:val="6"/>
         </w:numPr>
-      </w:pPr>
-      <w:r>
-        <w:t>Wildfly</w:t>
-      </w:r>
-      <w:r>
-        <w:t xml:space="preserve"> 10.0.</w:t>
-      </w:r>
-      <w:r>
-        <w:t>0. Final</w:t>
-      </w:r>
-    </w:p>
-    <w:p>
-      <w:pPr>
-        <w:rPr>
-          <w:b/>
-        </w:rPr>
-      </w:pPr>
-      <w:r>
-        <w:rPr>
-          <w:b/>
-        </w:rPr>
-        <w:t xml:space="preserve">Build </w:t>
-      </w:r>
-      <w:r>
-        <w:rPr>
-          <w:b/>
-        </w:rPr>
-        <w:t>tool (Dependency</w:t>
-      </w:r>
-      <w:r>
-        <w:rPr>
-          <w:b/>
-        </w:rPr>
-        <w:t xml:space="preserve"> management)</w:t>
+        <w:rPr>
+          <w:sz w:val="24"/>
+          <w:szCs w:val="24"/>
+        </w:rPr>
+      </w:pPr>
+      <w:r>
+        <w:rPr>
+          <w:sz w:val="24"/>
+          <w:szCs w:val="24"/>
+        </w:rPr>
+        <w:t xml:space="preserve">A maven project was created using the command line and imported to a NetBeans IDE. </w:t>
       </w:r>
     </w:p>
     <w:p>
@@ -353,25 +599,38 @@
           <w:ilvl w:val="0"/>
           <w:numId w:val="6"/>
         </w:numPr>
-      </w:pPr>
-      <w:r>
-        <w:t>Maven</w:t>
-      </w:r>
-      <w:r>
-        <w:t xml:space="preserve"> 3.5.4</w:t>
-      </w:r>
-    </w:p>
-    <w:p>
-      <w:pPr>
-        <w:rPr>
-          <w:b/>
-        </w:rPr>
-      </w:pPr>
-      <w:r>
-        <w:rPr>
-          <w:b/>
-        </w:rPr>
-        <w:t>IDE</w:t>
+        <w:rPr>
+          <w:sz w:val="24"/>
+          <w:szCs w:val="24"/>
+        </w:rPr>
+      </w:pPr>
+      <w:r>
+        <w:rPr>
+          <w:sz w:val="24"/>
+          <w:szCs w:val="24"/>
+        </w:rPr>
+        <w:t>This maven project is based on a Project Object Model (POM)</w:t>
+      </w:r>
+      <w:r>
+        <w:rPr>
+          <w:sz w:val="24"/>
+          <w:szCs w:val="24"/>
+        </w:rPr>
+        <w:t xml:space="preserve"> which is an XML</w:t>
+      </w:r>
+      <w:r>
+        <w:rPr>
+          <w:sz w:val="24"/>
+          <w:szCs w:val="24"/>
+        </w:rPr>
+        <w:t xml:space="preserve"> file where all the </w:t>
+      </w:r>
+      <w:r>
+        <w:rPr>
+          <w:sz w:val="24"/>
+          <w:szCs w:val="24"/>
+        </w:rPr>
+        <w:t xml:space="preserve">project dependencies are outlined and resolved. </w:t>
       </w:r>
     </w:p>
     <w:p>
@@ -381,35 +640,32 @@
           <w:ilvl w:val="0"/>
           <w:numId w:val="6"/>
         </w:numPr>
-      </w:pPr>
-      <w:r>
-        <w:t>NetBeans</w:t>
-      </w:r>
-      <w:r>
-        <w:t xml:space="preserve"> IDE 8.2</w:t>
-      </w:r>
-      <w:r>
-        <w:t>(One</w:t>
-      </w:r>
-      <w:r>
-        <w:t xml:space="preserve"> can use any IDE which is compatible with maven or just a plain maven command line is fine.</w:t>
-      </w:r>
-      <w:r>
-        <w:t xml:space="preserve"> For this project is created a maven project and imported it into as a NetBeans project.</w:t>
-      </w:r>
-    </w:p>
-    <w:p/>
-    <w:p>
-      <w:pPr>
-        <w:rPr>
-          <w:b/>
-        </w:rPr>
-      </w:pPr>
-      <w:r>
-        <w:rPr>
-          <w:b/>
-        </w:rPr>
-        <w:t xml:space="preserve">Testing </w:t>
+        <w:rPr>
+          <w:sz w:val="24"/>
+          <w:szCs w:val="24"/>
+        </w:rPr>
+      </w:pPr>
+      <w:r>
+        <w:rPr>
+          <w:sz w:val="24"/>
+          <w:szCs w:val="24"/>
+        </w:rPr>
+        <w:t xml:space="preserve">After the declaration of maven dependencies, I ran a </w:t>
+      </w:r>
+      <w:r>
+        <w:rPr>
+          <w:b/>
+          <w:sz w:val="24"/>
+          <w:szCs w:val="24"/>
+        </w:rPr>
+        <w:t>Maven clean install</w:t>
+      </w:r>
+      <w:r>
+        <w:rPr>
+          <w:sz w:val="24"/>
+          <w:szCs w:val="24"/>
+        </w:rPr>
+        <w:t xml:space="preserve"> command on the command line to download all the required dependencies to my local machine.</w:t>
       </w:r>
     </w:p>
     <w:p>
@@ -419,12 +675,573 @@
           <w:ilvl w:val="0"/>
           <w:numId w:val="6"/>
         </w:numPr>
-      </w:pPr>
-      <w:r>
-        <w:t>Junit 4.12</w:t>
+        <w:rPr>
+          <w:sz w:val="24"/>
+          <w:szCs w:val="24"/>
+        </w:rPr>
+      </w:pPr>
+      <w:r>
+        <w:rPr>
+          <w:sz w:val="24"/>
+          <w:szCs w:val="24"/>
+        </w:rPr>
+        <w:t xml:space="preserve">After downloading all the required dependencies, </w:t>
+      </w:r>
+      <w:r>
+        <w:rPr>
+          <w:sz w:val="24"/>
+          <w:szCs w:val="24"/>
+        </w:rPr>
+        <w:t>the following packages were created:</w:t>
+      </w:r>
+    </w:p>
+    <w:p>
+      <w:pPr>
+        <w:pStyle w:val="ListParagraph"/>
+        <w:rPr>
+          <w:sz w:val="24"/>
+          <w:szCs w:val="24"/>
+        </w:rPr>
+      </w:pPr>
+    </w:p>
+    <w:p>
+      <w:pPr>
+        <w:pStyle w:val="ListParagraph"/>
+        <w:rPr>
+          <w:sz w:val="24"/>
+          <w:szCs w:val="24"/>
+        </w:rPr>
+      </w:pPr>
+    </w:p>
+    <w:p>
+      <w:pPr>
+        <w:pStyle w:val="ListParagraph"/>
+        <w:numPr>
+          <w:ilvl w:val="1"/>
+          <w:numId w:val="16"/>
+        </w:numPr>
+        <w:spacing w:line="256" w:lineRule="auto"/>
+        <w:rPr>
+          <w:sz w:val="24"/>
+          <w:szCs w:val="24"/>
+        </w:rPr>
+      </w:pPr>
+      <w:proofErr w:type="gramStart"/>
+      <w:r>
+        <w:rPr>
+          <w:b/>
+          <w:sz w:val="24"/>
+          <w:szCs w:val="24"/>
+        </w:rPr>
+        <w:t>net.iqb.common</w:t>
+      </w:r>
+      <w:proofErr w:type="gramEnd"/>
+      <w:r>
+        <w:rPr>
+          <w:sz w:val="24"/>
+          <w:szCs w:val="24"/>
+        </w:rPr>
+        <w:t xml:space="preserve">  : This package stores all java services that are shared across the whole application</w:t>
+      </w:r>
+    </w:p>
+    <w:p>
+      <w:pPr>
+        <w:pStyle w:val="ListParagraph"/>
+        <w:numPr>
+          <w:ilvl w:val="1"/>
+          <w:numId w:val="16"/>
+        </w:numPr>
+        <w:spacing w:line="256" w:lineRule="auto"/>
+        <w:rPr>
+          <w:sz w:val="24"/>
+          <w:szCs w:val="24"/>
+        </w:rPr>
+      </w:pPr>
+      <w:proofErr w:type="gramStart"/>
+      <w:r>
+        <w:rPr>
+          <w:b/>
+          <w:sz w:val="24"/>
+          <w:szCs w:val="24"/>
+        </w:rPr>
+        <w:t>net.iqb.model</w:t>
+      </w:r>
+      <w:proofErr w:type="gramEnd"/>
+      <w:r>
+        <w:rPr>
+          <w:sz w:val="24"/>
+          <w:szCs w:val="24"/>
+        </w:rPr>
+        <w:t xml:space="preserve"> : This package contains all entities</w:t>
+      </w:r>
+    </w:p>
+    <w:p>
+      <w:pPr>
+        <w:pStyle w:val="ListParagraph"/>
+        <w:numPr>
+          <w:ilvl w:val="1"/>
+          <w:numId w:val="16"/>
+        </w:numPr>
+        <w:spacing w:line="256" w:lineRule="auto"/>
+        <w:rPr>
+          <w:sz w:val="24"/>
+          <w:szCs w:val="24"/>
+        </w:rPr>
+      </w:pPr>
+      <w:proofErr w:type="gramStart"/>
+      <w:r>
+        <w:rPr>
+          <w:b/>
+          <w:sz w:val="24"/>
+          <w:szCs w:val="24"/>
+        </w:rPr>
+        <w:t>net.iqb.persistence</w:t>
+      </w:r>
+      <w:proofErr w:type="gramEnd"/>
+      <w:r>
+        <w:rPr>
+          <w:sz w:val="24"/>
+          <w:szCs w:val="24"/>
+        </w:rPr>
+        <w:t xml:space="preserve"> : This package contains a generic Data access object interface as well as the generic persistence service</w:t>
+      </w:r>
+    </w:p>
+    <w:p>
+      <w:pPr>
+        <w:pStyle w:val="ListParagraph"/>
+        <w:numPr>
+          <w:ilvl w:val="1"/>
+          <w:numId w:val="16"/>
+        </w:numPr>
+        <w:spacing w:line="256" w:lineRule="auto"/>
+        <w:rPr>
+          <w:sz w:val="24"/>
+          <w:szCs w:val="24"/>
+        </w:rPr>
+      </w:pPr>
+      <w:proofErr w:type="gramStart"/>
+      <w:r>
+        <w:rPr>
+          <w:b/>
+          <w:sz w:val="24"/>
+          <w:szCs w:val="24"/>
+        </w:rPr>
+        <w:t>net.iqb.service</w:t>
+      </w:r>
+      <w:proofErr w:type="gramEnd"/>
+      <w:r>
+        <w:rPr>
+          <w:sz w:val="24"/>
+          <w:szCs w:val="24"/>
+        </w:rPr>
+        <w:t xml:space="preserve"> : This package contains all Spring services whose purpose is to integrate the user interface layer and the persistence layer.</w:t>
+      </w:r>
+    </w:p>
+    <w:p>
+      <w:pPr>
+        <w:pStyle w:val="ListParagraph"/>
+        <w:numPr>
+          <w:ilvl w:val="1"/>
+          <w:numId w:val="16"/>
+        </w:numPr>
+        <w:spacing w:line="256" w:lineRule="auto"/>
+        <w:rPr>
+          <w:sz w:val="24"/>
+          <w:szCs w:val="24"/>
+        </w:rPr>
+      </w:pPr>
+      <w:r>
+        <w:rPr>
+          <w:b/>
+          <w:sz w:val="24"/>
+          <w:szCs w:val="24"/>
+        </w:rPr>
+        <w:t>net.iqb.</w:t>
+      </w:r>
+      <w:proofErr w:type="gramStart"/>
+      <w:r>
+        <w:rPr>
+          <w:b/>
+          <w:sz w:val="24"/>
+          <w:szCs w:val="24"/>
+        </w:rPr>
+        <w:t>ui</w:t>
+      </w:r>
+      <w:r>
+        <w:rPr>
+          <w:sz w:val="24"/>
+          <w:szCs w:val="24"/>
+        </w:rPr>
+        <w:t xml:space="preserve">  :</w:t>
+      </w:r>
+      <w:proofErr w:type="gramEnd"/>
+      <w:r>
+        <w:rPr>
+          <w:sz w:val="24"/>
+          <w:szCs w:val="24"/>
+        </w:rPr>
+        <w:t xml:space="preserve"> This package contains the managed beans for the user interface</w:t>
+      </w:r>
+    </w:p>
+    <w:p>
+      <w:pPr>
+        <w:pStyle w:val="ListParagraph"/>
+        <w:numPr>
+          <w:ilvl w:val="1"/>
+          <w:numId w:val="16"/>
+        </w:numPr>
+        <w:spacing w:line="256" w:lineRule="auto"/>
+        <w:rPr>
+          <w:sz w:val="24"/>
+          <w:szCs w:val="24"/>
+        </w:rPr>
+      </w:pPr>
+      <w:r>
+        <w:rPr>
+          <w:b/>
+          <w:sz w:val="24"/>
+          <w:szCs w:val="24"/>
+        </w:rPr>
+        <w:t xml:space="preserve"> net.iqb.</w:t>
+      </w:r>
+      <w:proofErr w:type="gramStart"/>
+      <w:r>
+        <w:rPr>
+          <w:b/>
+          <w:sz w:val="24"/>
+          <w:szCs w:val="24"/>
+        </w:rPr>
+        <w:t>config</w:t>
+      </w:r>
+      <w:r>
+        <w:rPr>
+          <w:sz w:val="24"/>
+          <w:szCs w:val="24"/>
+        </w:rPr>
+        <w:t xml:space="preserve"> :</w:t>
+      </w:r>
+      <w:proofErr w:type="gramEnd"/>
+      <w:r>
+        <w:rPr>
+          <w:sz w:val="24"/>
+          <w:szCs w:val="24"/>
+        </w:rPr>
+        <w:t xml:space="preserve"> This package contains  the database configuration services </w:t>
+      </w:r>
+    </w:p>
+    <w:p>
+      <w:pPr>
+        <w:pStyle w:val="ListParagraph"/>
+        <w:numPr>
+          <w:ilvl w:val="1"/>
+          <w:numId w:val="16"/>
+        </w:numPr>
+        <w:spacing w:line="256" w:lineRule="auto"/>
+        <w:rPr>
+          <w:b/>
+          <w:sz w:val="24"/>
+          <w:szCs w:val="24"/>
+        </w:rPr>
+      </w:pPr>
+      <w:r>
+        <w:rPr>
+          <w:b/>
+          <w:sz w:val="24"/>
+          <w:szCs w:val="24"/>
+        </w:rPr>
+        <w:t>net.iqb.</w:t>
+      </w:r>
+      <w:proofErr w:type="gramStart"/>
+      <w:r>
+        <w:rPr>
+          <w:b/>
+          <w:sz w:val="24"/>
+          <w:szCs w:val="24"/>
+        </w:rPr>
+        <w:t>test  :</w:t>
+      </w:r>
+      <w:proofErr w:type="gramEnd"/>
+      <w:r>
+        <w:rPr>
+          <w:b/>
+          <w:sz w:val="24"/>
+          <w:szCs w:val="24"/>
+        </w:rPr>
+        <w:t xml:space="preserve"> </w:t>
+      </w:r>
+      <w:r>
+        <w:rPr>
+          <w:sz w:val="24"/>
+          <w:szCs w:val="24"/>
+        </w:rPr>
+        <w:t>This package contains the Test case for the application</w:t>
+      </w:r>
+    </w:p>
+    <w:p>
+      <w:pPr>
+        <w:pStyle w:val="ListParagraph"/>
+        <w:spacing w:line="256" w:lineRule="auto"/>
+        <w:ind w:left="1440"/>
+        <w:rPr>
+          <w:b/>
+          <w:sz w:val="24"/>
+          <w:szCs w:val="24"/>
+        </w:rPr>
+      </w:pPr>
+    </w:p>
+    <w:p>
+      <w:pPr>
+        <w:pStyle w:val="ListParagraph"/>
+        <w:ind w:left="1800"/>
+        <w:rPr>
+          <w:sz w:val="24"/>
+          <w:szCs w:val="24"/>
+        </w:rPr>
+      </w:pPr>
+    </w:p>
+    <w:p>
+      <w:pPr>
+        <w:rPr>
+          <w:b/>
+        </w:rPr>
+      </w:pPr>
+    </w:p>
+    <w:p>
+      <w:pPr>
+        <w:rPr>
+          <w:b/>
+        </w:rPr>
+      </w:pPr>
+    </w:p>
+    <w:p>
+      <w:pPr>
+        <w:rPr>
+          <w:b/>
+        </w:rPr>
+      </w:pPr>
+    </w:p>
+    <w:p>
+      <w:pPr>
+        <w:rPr>
+          <w:b/>
+        </w:rPr>
+      </w:pPr>
+    </w:p>
+    <w:p>
+      <w:pPr>
+        <w:rPr>
+          <w:b/>
+        </w:rPr>
+      </w:pPr>
+    </w:p>
+    <w:p>
+      <w:pPr>
+        <w:rPr>
+          <w:b/>
+          <w:sz w:val="36"/>
+          <w:szCs w:val="36"/>
+        </w:rPr>
+      </w:pPr>
+      <w:r>
+        <w:rPr>
+          <w:b/>
+          <w:sz w:val="36"/>
+          <w:szCs w:val="36"/>
+        </w:rPr>
+        <w:t xml:space="preserve">Web pages </w:t>
+      </w:r>
+    </w:p>
+    <w:p>
+      <w:pPr>
+        <w:rPr>
+          <w:b/>
+        </w:rPr>
+      </w:pPr>
+    </w:p>
+    <w:p>
+      <w:pPr>
+        <w:rPr>
+          <w:b/>
+          <w:sz w:val="36"/>
+          <w:szCs w:val="36"/>
+        </w:rPr>
+      </w:pPr>
+      <w:r>
+        <w:rPr>
+          <w:b/>
+          <w:sz w:val="36"/>
+          <w:szCs w:val="36"/>
+        </w:rPr>
+        <w:t>User interface layout</w:t>
+      </w:r>
+    </w:p>
+    <w:p>
+      <w:pPr>
+        <w:rPr>
+          <w:sz w:val="24"/>
+          <w:szCs w:val="24"/>
+        </w:rPr>
+      </w:pPr>
+      <w:r>
+        <w:rPr>
+          <w:sz w:val="24"/>
+          <w:szCs w:val="24"/>
+        </w:rPr>
+        <w:t xml:space="preserve">For the user interface, JSF page templates were used. This allowed me to </w:t>
+      </w:r>
+      <w:r>
+        <w:rPr>
+          <w:sz w:val="24"/>
+          <w:szCs w:val="24"/>
+        </w:rPr>
+        <w:t>define static parts of the web page</w:t>
+      </w:r>
+      <w:r>
+        <w:rPr>
+          <w:sz w:val="24"/>
+          <w:szCs w:val="24"/>
+        </w:rPr>
+        <w:t xml:space="preserve"> </w:t>
+      </w:r>
+      <w:r>
+        <w:rPr>
+          <w:sz w:val="24"/>
+          <w:szCs w:val="24"/>
+        </w:rPr>
+        <w:t>such as the header and the footer and define placeholders to insert non-</w:t>
+      </w:r>
+      <w:r>
+        <w:rPr>
+          <w:sz w:val="24"/>
+          <w:szCs w:val="24"/>
+        </w:rPr>
+        <w:t>static</w:t>
+      </w:r>
+      <w:r>
+        <w:rPr>
+          <w:sz w:val="24"/>
+          <w:szCs w:val="24"/>
+        </w:rPr>
+        <w:t xml:space="preserve"> page content. Facelets are used a templating framework. Templates contains placeholders which we will push our page content into. This method of creating application views allowed me to create web pages that are consistent and easy to maintain since boilerplate content is limited to the actual template and reused everywhere so if there are </w:t>
+      </w:r>
+      <w:r>
+        <w:rPr>
+          <w:sz w:val="24"/>
+          <w:szCs w:val="24"/>
+        </w:rPr>
+        <w:t>changes,</w:t>
+      </w:r>
+      <w:r>
+        <w:rPr>
+          <w:sz w:val="24"/>
+          <w:szCs w:val="24"/>
+        </w:rPr>
+        <w:t xml:space="preserve"> we can change it in one place.</w:t>
       </w:r>
     </w:p>
     <w:p/>
+    <w:tbl>
+      <w:tblPr>
+        <w:tblStyle w:val="TableGrid"/>
+        <w:tblW w:w="0" w:type="auto"/>
+        <w:tblInd w:w="1555" w:type="dxa"/>
+        <w:tblLook w:val="04A0" w:firstRow="1" w:lastRow="0" w:firstColumn="1" w:lastColumn="0" w:noHBand="0" w:noVBand="1"/>
+      </w:tblPr>
+      <w:tblGrid>
+        <w:gridCol w:w="6095"/>
+      </w:tblGrid>
+      <w:tr>
+        <w:trPr>
+          <w:trHeight w:val="117"/>
+        </w:trPr>
+        <w:tc>
+          <w:tcPr>
+            <w:tcW w:w="6095" w:type="dxa"/>
+            <w:shd w:val="clear" w:color="auto" w:fill="E7E6E6" w:themeFill="background2"/>
+          </w:tcPr>
+          <w:p>
+            <w:pPr>
+              <w:jc w:val="center"/>
+            </w:pPr>
+            <w:r>
+              <w:t>Header</w:t>
+            </w:r>
+          </w:p>
+        </w:tc>
+      </w:tr>
+      <w:tr>
+        <w:trPr>
+          <w:trHeight w:val="688"/>
+        </w:trPr>
+        <w:tc>
+          <w:tcPr>
+            <w:tcW w:w="6095" w:type="dxa"/>
+            <w:shd w:val="clear" w:color="auto" w:fill="E7E6E6" w:themeFill="background2"/>
+          </w:tcPr>
+          <w:p>
+            <w:pPr>
+              <w:jc w:val="center"/>
+            </w:pPr>
+            <w:r>
+              <w:t>Body</w:t>
+            </w:r>
+          </w:p>
+        </w:tc>
+      </w:tr>
+      <w:tr>
+        <w:trPr>
+          <w:trHeight w:val="286"/>
+        </w:trPr>
+        <w:tc>
+          <w:tcPr>
+            <w:tcW w:w="6095" w:type="dxa"/>
+            <w:shd w:val="clear" w:color="auto" w:fill="E7E6E6" w:themeFill="background2"/>
+          </w:tcPr>
+          <w:p>
+            <w:pPr>
+              <w:jc w:val="center"/>
+            </w:pPr>
+            <w:r>
+              <w:t>Footer</w:t>
+            </w:r>
+          </w:p>
+        </w:tc>
+      </w:tr>
+    </w:tbl>
+    <w:p/>
+    <w:p>
+      <w:pPr>
+        <w:jc w:val="both"/>
+        <w:rPr>
+          <w:sz w:val="24"/>
+          <w:szCs w:val="24"/>
+        </w:rPr>
+      </w:pPr>
+      <w:r>
+        <w:rPr>
+          <w:sz w:val="24"/>
+          <w:szCs w:val="24"/>
+        </w:rPr>
+        <w:t>The diagram above represents the structure and layout of a typical web page with templating applied. The header and the footer will only be loaded when then the user makes a request to have that page. Upon a menu click to another page, on the body gets replaced because of the application of templates.</w:t>
+      </w:r>
+    </w:p>
+    <w:p>
+      <w:pPr>
+        <w:rPr>
+          <w:b/>
+          <w:sz w:val="36"/>
+          <w:szCs w:val="36"/>
+        </w:rPr>
+      </w:pPr>
+      <w:r>
+        <w:rPr>
+          <w:b/>
+          <w:sz w:val="36"/>
+          <w:szCs w:val="36"/>
+        </w:rPr>
+        <w:t xml:space="preserve">Project setup </w:t>
+      </w:r>
+    </w:p>
     <w:p>
       <w:pPr>
         <w:rPr>
@@ -439,15 +1256,7 @@
           <w:sz w:val="28"/>
           <w:szCs w:val="28"/>
         </w:rPr>
-        <w:t>Project overview</w:t>
-      </w:r>
-    </w:p>
-    <w:p>
-      <w:r>
-        <w:t>The following section</w:t>
-      </w:r>
-      <w:r>
-        <w:t xml:space="preserve"> provides the project overview and how all the components of the project fit together to form a solution.</w:t>
+        <w:t>Installation</w:t>
       </w:r>
     </w:p>
     <w:p>
@@ -455,11 +1264,19 @@
         <w:pStyle w:val="ListParagraph"/>
         <w:numPr>
           <w:ilvl w:val="0"/>
-          <w:numId w:val="6"/>
+          <w:numId w:val="14"/>
         </w:numPr>
-      </w:pPr>
-      <w:r>
-        <w:t xml:space="preserve">A maven project was created using the command line and imported to a NetBeans IDE. </w:t>
+        <w:rPr>
+          <w:sz w:val="24"/>
+          <w:szCs w:val="24"/>
+        </w:rPr>
+      </w:pPr>
+      <w:r>
+        <w:rPr>
+          <w:sz w:val="24"/>
+          <w:szCs w:val="24"/>
+        </w:rPr>
+        <w:t xml:space="preserve">Install maven </w:t>
       </w:r>
     </w:p>
     <w:p>
@@ -467,14 +1284,26 @@
         <w:pStyle w:val="ListParagraph"/>
         <w:numPr>
           <w:ilvl w:val="0"/>
-          <w:numId w:val="6"/>
+          <w:numId w:val="14"/>
         </w:numPr>
-      </w:pPr>
-      <w:r>
-        <w:t xml:space="preserve">This maven project is based on a Project Object Model (POM) file where all the </w:t>
-      </w:r>
-      <w:r>
-        <w:t xml:space="preserve">project dependencies are outlined and resolved. </w:t>
+        <w:rPr>
+          <w:sz w:val="24"/>
+          <w:szCs w:val="24"/>
+        </w:rPr>
+      </w:pPr>
+      <w:r>
+        <w:rPr>
+          <w:sz w:val="24"/>
+          <w:szCs w:val="24"/>
+        </w:rPr>
+        <w:t>Clone the repository</w:t>
+      </w:r>
+      <w:r>
+        <w:rPr>
+          <w:sz w:val="24"/>
+          <w:szCs w:val="24"/>
+        </w:rPr>
+        <w:t xml:space="preserve"> from https://github.com/gershom12/IQ-Business-Assessment</w:t>
       </w:r>
     </w:p>
     <w:p>
@@ -482,20 +1311,73 @@
         <w:pStyle w:val="ListParagraph"/>
         <w:numPr>
           <w:ilvl w:val="0"/>
-          <w:numId w:val="6"/>
+          <w:numId w:val="14"/>
         </w:numPr>
-      </w:pPr>
-      <w:r>
-        <w:t xml:space="preserve">After the declaration of maven dependencies, I ran a </w:t>
-      </w:r>
-      <w:r>
-        <w:rPr>
-          <w:b/>
-        </w:rPr>
-        <w:t>Maven clean install</w:t>
-      </w:r>
-      <w:r>
-        <w:t xml:space="preserve"> command on the command line to download all the required dependencies to my local machine.</w:t>
+        <w:rPr>
+          <w:sz w:val="24"/>
+          <w:szCs w:val="24"/>
+        </w:rPr>
+      </w:pPr>
+      <w:r>
+        <w:rPr>
+          <w:sz w:val="24"/>
+          <w:szCs w:val="24"/>
+        </w:rPr>
+        <w:t xml:space="preserve">Go to project repository via </w:t>
+      </w:r>
+      <w:r>
+        <w:rPr>
+          <w:b/>
+          <w:sz w:val="24"/>
+          <w:szCs w:val="24"/>
+        </w:rPr>
+        <w:t>cmd</w:t>
+      </w:r>
+      <w:r>
+        <w:rPr>
+          <w:sz w:val="24"/>
+          <w:szCs w:val="24"/>
+        </w:rPr>
+        <w:t xml:space="preserve"> and type “</w:t>
+      </w:r>
+      <w:r>
+        <w:rPr>
+          <w:b/>
+          <w:sz w:val="24"/>
+          <w:szCs w:val="24"/>
+        </w:rPr>
+        <w:t>mvn clean install</w:t>
+      </w:r>
+      <w:r>
+        <w:rPr>
+          <w:sz w:val="24"/>
+          <w:szCs w:val="24"/>
+        </w:rPr>
+        <w:t>”</w:t>
+      </w:r>
+      <w:r>
+        <w:rPr>
+          <w:sz w:val="24"/>
+          <w:szCs w:val="24"/>
+        </w:rPr>
+        <w:t xml:space="preserve"> to build the project and download all the required dependencies.</w:t>
+      </w:r>
+    </w:p>
+    <w:p>
+      <w:pPr>
+        <w:rPr>
+          <w:b/>
+          <w:sz w:val="28"/>
+          <w:szCs w:val="28"/>
+        </w:rPr>
+      </w:pPr>
+      <w:r>
+        <w:rPr>
+          <w:b/>
+          <w:sz w:val="28"/>
+          <w:szCs w:val="28"/>
+        </w:rPr>
+        <w:t>Database setup</w:t>
       </w:r>
     </w:p>
     <w:p>
@@ -503,55 +1385,84 @@
         <w:pStyle w:val="ListParagraph"/>
         <w:numPr>
           <w:ilvl w:val="0"/>
-          <w:numId w:val="6"/>
+          <w:numId w:val="15"/>
         </w:numPr>
-      </w:pPr>
-      <w:r>
-        <w:t xml:space="preserve">After downloading all the required dependencies, </w:t>
-      </w:r>
-      <w:r>
-        <w:t>the following packages were created:</w:t>
-      </w:r>
-    </w:p>
-    <w:p>
-      <w:pPr>
-        <w:pStyle w:val="ListParagraph"/>
-      </w:pPr>
+        <w:rPr>
+          <w:sz w:val="24"/>
+          <w:szCs w:val="24"/>
+        </w:rPr>
+      </w:pPr>
+      <w:r>
+        <w:rPr>
+          <w:sz w:val="24"/>
+          <w:szCs w:val="24"/>
+        </w:rPr>
+        <w:t xml:space="preserve">Download and install </w:t>
+      </w:r>
+      <w:r>
+        <w:rPr>
+          <w:b/>
+          <w:sz w:val="24"/>
+          <w:szCs w:val="24"/>
+        </w:rPr>
+        <w:t>postgresl</w:t>
+      </w:r>
+      <w:r>
+        <w:rPr>
+          <w:sz w:val="24"/>
+          <w:szCs w:val="24"/>
+        </w:rPr>
+        <w:t xml:space="preserve"> and </w:t>
+      </w:r>
+      <w:r>
+        <w:rPr>
+          <w:b/>
+          <w:sz w:val="24"/>
+          <w:szCs w:val="24"/>
+        </w:rPr>
+        <w:t>PgAdmin IV</w:t>
+      </w:r>
     </w:p>
     <w:p>
       <w:pPr>
         <w:pStyle w:val="ListParagraph"/>
         <w:numPr>
           <w:ilvl w:val="0"/>
-          <w:numId w:val="9"/>
+          <w:numId w:val="15"/>
         </w:numPr>
         <w:rPr>
-          <w:b/>
-        </w:rPr>
-      </w:pPr>
-      <w:r>
-        <w:rPr>
-          <w:b/>
-        </w:rPr>
-        <w:t>Model</w:t>
-      </w:r>
-    </w:p>
-    <w:p>
-      <w:pPr>
-        <w:pStyle w:val="ListParagraph"/>
-        <w:ind w:left="1800"/>
-      </w:pPr>
-      <w:r>
-        <w:t xml:space="preserve">This package </w:t>
-      </w:r>
-      <w:r>
-        <w:t>consists</w:t>
-      </w:r>
-      <w:r>
-        <w:t xml:space="preserve"> of all </w:t>
-      </w:r>
-      <w:r>
-        <w:t>entities that were created from the use case. This includes Person, Employee, Address and the BaseEntity which consist of common attributes.</w:t>
+          <w:sz w:val="24"/>
+          <w:szCs w:val="24"/>
+        </w:rPr>
+      </w:pPr>
+      <w:r>
+        <w:rPr>
+          <w:sz w:val="24"/>
+          <w:szCs w:val="24"/>
+        </w:rPr>
+        <w:t xml:space="preserve">Create a </w:t>
+      </w:r>
+      <w:r>
+        <w:rPr>
+          <w:b/>
+          <w:sz w:val="24"/>
+          <w:szCs w:val="24"/>
+        </w:rPr>
+        <w:t>postgres</w:t>
+      </w:r>
+      <w:r>
+        <w:rPr>
+          <w:sz w:val="24"/>
+          <w:szCs w:val="24"/>
+        </w:rPr>
+        <w:t xml:space="preserve"> database named “empdb” </w:t>
+      </w:r>
+      <w:r>
+        <w:rPr>
+          <w:sz w:val="24"/>
+          <w:szCs w:val="24"/>
+        </w:rPr>
+        <w:t xml:space="preserve">on PgAdmin </w:t>
       </w:r>
     </w:p>
     <w:p>
@@ -559,51 +1470,76 @@
         <w:pStyle w:val="ListParagraph"/>
         <w:numPr>
           <w:ilvl w:val="0"/>
-          <w:numId w:val="9"/>
+          <w:numId w:val="15"/>
         </w:numPr>
         <w:rPr>
-          <w:b/>
-        </w:rPr>
-      </w:pPr>
-      <w:r>
-        <w:rPr>
-          <w:b/>
-        </w:rPr>
-        <w:t xml:space="preserve">Common </w:t>
-      </w:r>
-    </w:p>
-    <w:p>
-      <w:pPr>
-        <w:pStyle w:val="ListParagraph"/>
-        <w:ind w:left="1800"/>
-      </w:pPr>
-      <w:r>
-        <w:t>This package consists of common code that is shared across the entire project.</w:t>
-      </w:r>
+          <w:sz w:val="24"/>
+          <w:szCs w:val="24"/>
+        </w:rPr>
+      </w:pPr>
+      <w:r>
+        <w:rPr>
+          <w:sz w:val="24"/>
+          <w:szCs w:val="24"/>
+        </w:rPr>
+        <w:t xml:space="preserve">Make sure that the username and password on DataSourceUtilty.java matches the credentials you used on the postgreSQL server created on PgAdmin </w:t>
+      </w:r>
+    </w:p>
+    <w:p>
+      <w:pPr>
+        <w:rPr>
+          <w:b/>
+          <w:sz w:val="28"/>
+          <w:szCs w:val="28"/>
+        </w:rPr>
+      </w:pPr>
+      <w:r>
+        <w:rPr>
+          <w:b/>
+          <w:sz w:val="28"/>
+          <w:szCs w:val="28"/>
+        </w:rPr>
+        <w:lastRenderedPageBreak/>
+        <w:t>How to run</w:t>
+      </w:r>
+    </w:p>
+    <w:p>
+      <w:pPr>
+        <w:pStyle w:val="ListParagraph"/>
+        <w:rPr>
+          <w:sz w:val="24"/>
+          <w:szCs w:val="24"/>
+        </w:rPr>
+      </w:pPr>
     </w:p>
     <w:p>
       <w:pPr>
         <w:pStyle w:val="ListParagraph"/>
         <w:numPr>
           <w:ilvl w:val="0"/>
-          <w:numId w:val="9"/>
+          <w:numId w:val="13"/>
         </w:numPr>
-      </w:pPr>
-      <w:r>
-        <w:rPr>
-          <w:b/>
-        </w:rPr>
-        <w:t>Persistence</w:t>
-      </w:r>
-    </w:p>
-    <w:p>
-      <w:pPr>
-        <w:pStyle w:val="ListParagraph"/>
-        <w:ind w:left="1800"/>
-      </w:pPr>
-      <w:r>
-        <w:t>The persistence package consist of a persistent service which retrieves</w:t>
-      </w:r>
+        <w:rPr>
+          <w:sz w:val="24"/>
+          <w:szCs w:val="24"/>
+        </w:rPr>
+      </w:pPr>
+      <w:r>
+        <w:rPr>
+          <w:sz w:val="24"/>
+          <w:szCs w:val="24"/>
+        </w:rPr>
+        <w:t>Install wildfly 10.0</w:t>
+      </w:r>
+    </w:p>
+    <w:p>
+      <w:pPr>
+        <w:pStyle w:val="ListParagraph"/>
+        <w:rPr>
+          <w:sz w:val="24"/>
+          <w:szCs w:val="24"/>
+        </w:rPr>
+      </w:pPr>
       <w:bookmarkStart w:id="0" w:name="_GoBack"/>
       <w:bookmarkEnd w:id="0"/>
     </w:p>
@@ -612,57 +1548,395 @@
         <w:pStyle w:val="ListParagraph"/>
         <w:numPr>
           <w:ilvl w:val="0"/>
-          <w:numId w:val="9"/>
+          <w:numId w:val="13"/>
         </w:numPr>
-      </w:pPr>
-      <w:r>
-        <w:t>Service package</w:t>
-      </w:r>
+        <w:rPr>
+          <w:sz w:val="24"/>
+          <w:szCs w:val="24"/>
+        </w:rPr>
+      </w:pPr>
+      <w:r>
+        <w:rPr>
+          <w:sz w:val="24"/>
+          <w:szCs w:val="24"/>
+        </w:rPr>
+        <w:t xml:space="preserve">Drop </w:t>
+      </w:r>
+      <w:proofErr w:type="spellStart"/>
+      <w:r>
+        <w:rPr>
+          <w:sz w:val="24"/>
+          <w:szCs w:val="24"/>
+        </w:rPr>
+        <w:t>P</w:t>
+      </w:r>
+      <w:r>
+        <w:rPr>
+          <w:sz w:val="24"/>
+          <w:szCs w:val="24"/>
+        </w:rPr>
+        <w:t>osgre</w:t>
+      </w:r>
+      <w:r>
+        <w:rPr>
+          <w:sz w:val="24"/>
+          <w:szCs w:val="24"/>
+        </w:rPr>
+        <w:t>SQL</w:t>
+      </w:r>
+      <w:proofErr w:type="spellEnd"/>
+      <w:r>
+        <w:rPr>
+          <w:sz w:val="24"/>
+          <w:szCs w:val="24"/>
+        </w:rPr>
+        <w:t xml:space="preserve"> driver into wildfly  </w:t>
+      </w:r>
+    </w:p>
+    <w:p>
+      <w:pPr>
+        <w:pStyle w:val="ListParagraph"/>
+        <w:rPr>
+          <w:sz w:val="24"/>
+          <w:szCs w:val="24"/>
+        </w:rPr>
+      </w:pPr>
+    </w:p>
+    <w:p>
+      <w:pPr>
+        <w:pStyle w:val="ListParagraph"/>
+        <w:rPr>
+          <w:b/>
+          <w:sz w:val="24"/>
+          <w:szCs w:val="24"/>
+        </w:rPr>
+      </w:pPr>
+      <w:r>
+        <w:rPr>
+          <w:b/>
+          <w:sz w:val="24"/>
+          <w:szCs w:val="24"/>
+        </w:rPr>
+        <w:t>C:\Program Files\wildfly-10.0.0.Final\modules\system\layers\base\org\postgresql</w:t>
+      </w:r>
+    </w:p>
+    <w:p>
+      <w:pPr>
+        <w:pStyle w:val="ListParagraph"/>
+        <w:rPr>
+          <w:sz w:val="24"/>
+          <w:szCs w:val="24"/>
+        </w:rPr>
+      </w:pPr>
     </w:p>
     <w:p>
       <w:pPr>
         <w:pStyle w:val="ListParagraph"/>
         <w:numPr>
           <w:ilvl w:val="0"/>
-          <w:numId w:val="9"/>
+          <w:numId w:val="13"/>
         </w:numPr>
-      </w:pPr>
-      <w:r>
-        <w:t>UI package</w:t>
-      </w:r>
+        <w:rPr>
+          <w:sz w:val="24"/>
+          <w:szCs w:val="24"/>
+        </w:rPr>
+      </w:pPr>
+      <w:r>
+        <w:rPr>
+          <w:sz w:val="24"/>
+          <w:szCs w:val="24"/>
+        </w:rPr>
+        <w:t xml:space="preserve">Compile using </w:t>
+      </w:r>
+      <w:r>
+        <w:rPr>
+          <w:b/>
+          <w:sz w:val="24"/>
+          <w:szCs w:val="24"/>
+        </w:rPr>
+        <w:t xml:space="preserve">mvn clean </w:t>
+      </w:r>
+      <w:r>
+        <w:rPr>
+          <w:b/>
+          <w:sz w:val="24"/>
+          <w:szCs w:val="24"/>
+        </w:rPr>
+        <w:t>install</w:t>
+      </w:r>
+      <w:r>
+        <w:rPr>
+          <w:b/>
+          <w:sz w:val="24"/>
+          <w:szCs w:val="24"/>
+        </w:rPr>
+        <w:t xml:space="preserve"> </w:t>
+      </w:r>
+      <w:r>
+        <w:rPr>
+          <w:sz w:val="24"/>
+          <w:szCs w:val="24"/>
+        </w:rPr>
+        <w:t>on the command line</w:t>
+      </w:r>
+    </w:p>
+    <w:p>
+      <w:pPr>
+        <w:pStyle w:val="ListParagraph"/>
+        <w:rPr>
+          <w:sz w:val="24"/>
+          <w:szCs w:val="24"/>
+        </w:rPr>
+      </w:pPr>
     </w:p>
     <w:p>
       <w:pPr>
         <w:pStyle w:val="ListParagraph"/>
         <w:numPr>
           <w:ilvl w:val="0"/>
-          <w:numId w:val="9"/>
+          <w:numId w:val="13"/>
         </w:numPr>
-      </w:pPr>
-      <w:r>
-        <w:t>Test packages</w:t>
-      </w:r>
+        <w:rPr>
+          <w:sz w:val="24"/>
+          <w:szCs w:val="24"/>
+        </w:rPr>
+      </w:pPr>
+      <w:r>
+        <w:rPr>
+          <w:sz w:val="24"/>
+          <w:szCs w:val="24"/>
+        </w:rPr>
+        <w:t xml:space="preserve">Run unit tests using </w:t>
+      </w:r>
+      <w:r>
+        <w:rPr>
+          <w:b/>
+          <w:sz w:val="24"/>
+          <w:szCs w:val="24"/>
+        </w:rPr>
+        <w:t>mvn test</w:t>
+      </w:r>
+    </w:p>
+    <w:p>
+      <w:pPr>
+        <w:pStyle w:val="ListParagraph"/>
+        <w:rPr>
+          <w:sz w:val="24"/>
+          <w:szCs w:val="24"/>
+        </w:rPr>
+      </w:pPr>
     </w:p>
     <w:p>
       <w:pPr>
         <w:pStyle w:val="ListParagraph"/>
         <w:numPr>
           <w:ilvl w:val="0"/>
-          <w:numId w:val="9"/>
+          <w:numId w:val="13"/>
         </w:numPr>
-      </w:pPr>
+        <w:rPr>
+          <w:sz w:val="24"/>
+          <w:szCs w:val="24"/>
+        </w:rPr>
+      </w:pPr>
+      <w:r>
+        <w:rPr>
+          <w:sz w:val="24"/>
+          <w:szCs w:val="24"/>
+        </w:rPr>
+        <w:t xml:space="preserve">Copy the war file from target folder </w:t>
+      </w:r>
+      <w:r>
+        <w:rPr>
+          <w:sz w:val="24"/>
+          <w:szCs w:val="24"/>
+        </w:rPr>
+        <w:t>and d</w:t>
+      </w:r>
+      <w:r>
+        <w:rPr>
+          <w:sz w:val="24"/>
+          <w:szCs w:val="24"/>
+        </w:rPr>
+        <w:t xml:space="preserve">rop </w:t>
+      </w:r>
+      <w:r>
+        <w:rPr>
+          <w:sz w:val="24"/>
+          <w:szCs w:val="24"/>
+        </w:rPr>
+        <w:t>it on</w:t>
+      </w:r>
+      <w:r>
+        <w:rPr>
+          <w:sz w:val="24"/>
+          <w:szCs w:val="24"/>
+        </w:rPr>
+        <w:t xml:space="preserve"> deployment folder </w:t>
+      </w:r>
+      <w:proofErr w:type="spellStart"/>
+      <w:r>
+        <w:rPr>
+          <w:sz w:val="24"/>
+          <w:szCs w:val="24"/>
+        </w:rPr>
+        <w:t>folder</w:t>
+      </w:r>
+      <w:proofErr w:type="spellEnd"/>
+      <w:r>
+        <w:rPr>
+          <w:sz w:val="24"/>
+          <w:szCs w:val="24"/>
+        </w:rPr>
+        <w:t xml:space="preserve"> </w:t>
+      </w:r>
+    </w:p>
+    <w:p>
+      <w:pPr>
+        <w:pStyle w:val="ListParagraph"/>
+        <w:rPr>
+          <w:b/>
+          <w:sz w:val="24"/>
+          <w:szCs w:val="24"/>
+        </w:rPr>
+      </w:pPr>
+      <w:r>
+        <w:rPr>
+          <w:b/>
+          <w:sz w:val="24"/>
+          <w:szCs w:val="24"/>
+        </w:rPr>
+        <w:t>C:\Program Files\wildfly-10.0.0.Final\standalone\deployments</w:t>
+      </w:r>
+    </w:p>
+    <w:p>
+      <w:pPr>
+        <w:pStyle w:val="ListParagraph"/>
+        <w:rPr>
+          <w:sz w:val="24"/>
+          <w:szCs w:val="24"/>
+        </w:rPr>
+      </w:pPr>
+    </w:p>
+    <w:p>
+      <w:pPr>
+        <w:pStyle w:val="ListParagraph"/>
+        <w:numPr>
+          <w:ilvl w:val="0"/>
+          <w:numId w:val="13"/>
+        </w:numPr>
+        <w:rPr>
+          <w:sz w:val="24"/>
+          <w:szCs w:val="24"/>
+        </w:rPr>
+      </w:pPr>
+      <w:r>
+        <w:rPr>
+          <w:sz w:val="24"/>
+          <w:szCs w:val="24"/>
+        </w:rPr>
+        <w:t xml:space="preserve">Start </w:t>
+      </w:r>
+      <w:r>
+        <w:rPr>
+          <w:b/>
+          <w:sz w:val="24"/>
+          <w:szCs w:val="24"/>
+        </w:rPr>
+        <w:t>./standalone.sh</w:t>
+      </w:r>
+      <w:r>
+        <w:rPr>
+          <w:sz w:val="24"/>
+          <w:szCs w:val="24"/>
+        </w:rPr>
+        <w:t xml:space="preserve"> to start the server </w:t>
+      </w:r>
+    </w:p>
+    <w:p>
+      <w:pPr>
+        <w:pStyle w:val="ListParagraph"/>
+        <w:rPr>
+          <w:sz w:val="24"/>
+          <w:szCs w:val="24"/>
+        </w:rPr>
+      </w:pPr>
+    </w:p>
+    <w:p>
+      <w:pPr>
+        <w:pStyle w:val="ListParagraph"/>
+        <w:numPr>
+          <w:ilvl w:val="0"/>
+          <w:numId w:val="13"/>
+        </w:numPr>
+        <w:rPr>
+          <w:rFonts w:cstheme="minorHAnsi"/>
+          <w:sz w:val="24"/>
+          <w:szCs w:val="24"/>
+        </w:rPr>
+      </w:pPr>
+      <w:r>
+        <w:rPr>
+          <w:rFonts w:cstheme="minorHAnsi"/>
+          <w:sz w:val="24"/>
+          <w:szCs w:val="24"/>
+        </w:rPr>
+        <w:t xml:space="preserve">Open your browser and go to </w:t>
+      </w:r>
+      <w:hyperlink r:id="rId6" w:history="1">
+        <w:r>
+          <w:t xml:space="preserve"> </w:t>
+        </w:r>
+        <w:r>
+          <w:rPr>
+            <w:rStyle w:val="Hyperlink"/>
+            <w:rFonts w:cstheme="minorHAnsi"/>
+            <w:sz w:val="24"/>
+            <w:szCs w:val="24"/>
+            <w:shd w:val="clear" w:color="auto" w:fill="FFFFFF"/>
+          </w:rPr>
+          <w:t>http://localhost:8080/crudwebapp/</w:t>
+        </w:r>
+        <w:r>
+          <w:rPr>
+            <w:rStyle w:val="Hyperlink"/>
+            <w:rFonts w:cstheme="minorHAnsi"/>
+            <w:sz w:val="24"/>
+            <w:szCs w:val="24"/>
+            <w:shd w:val="clear" w:color="auto" w:fill="FFFFFF"/>
+          </w:rPr>
+          <w:t>"</w:t>
+        </w:r>
+      </w:hyperlink>
+      <w:r>
+        <w:rPr>
+          <w:rFonts w:cstheme="minorHAnsi"/>
+          <w:sz w:val="24"/>
+          <w:szCs w:val="24"/>
+          <w:shd w:val="clear" w:color="auto" w:fill="FFFFFF"/>
+        </w:rPr>
+        <w:t>, you should see a welcome page explaining what the application does and links on the menu section to navigate to the employee management section.</w:t>
+      </w:r>
     </w:p>
     <w:p/>
     <w:p/>
-    <w:p/>
-    <w:p>
-      <w:r>
-        <w:t xml:space="preserve">Running the project </w:t>
-      </w:r>
-    </w:p>
-    <w:p/>
-    <w:p/>
-    <w:p/>
+    <w:p>
+      <w:pPr>
+        <w:ind w:left="2880" w:firstLine="720"/>
+        <w:rPr>
+          <w:b/>
+          <w:sz w:val="28"/>
+          <w:szCs w:val="28"/>
+        </w:rPr>
+      </w:pPr>
+      <w:r>
+        <w:rPr>
+          <w:b/>
+          <w:sz w:val="28"/>
+          <w:szCs w:val="28"/>
+        </w:rPr>
+        <w:t>The end</w:t>
+      </w:r>
+    </w:p>
     <w:p/>
     <w:p/>
     <w:sectPr>
@@ -678,6 +1952,95 @@
 <file path=word/numbering.xml><?xml version="1.0" encoding="utf-8"?>
 <w:numbering xmlns:wpc="http://schemas.microsoft.com/office/word/2010/wordprocessingCanvas" xmlns:cx="http://schemas.microsoft.com/office/drawing/2014/chartex" xmlns:cx1="http://schemas.microsoft.com/office/drawing/2015/9/8/chartex" xmlns:cx2="http://schemas.microsoft.com/office/drawing/2015/10/21/chartex" xmlns:cx3="http://schemas.microsoft.com/office/drawing/2016/5/9/chartex" xmlns:cx4="http://schemas.microsoft.com/office/drawing/2016/5/10/chartex" xmlns:cx5="http://schemas.microsoft.com/office/drawing/2016/5/11/chartex" xmlns:cx6="http://schemas.microsoft.com/office/drawing/2016/5/12/chartex" xmlns:cx7="http://schemas.microsoft.com/office/drawing/2016/5/13/chartex" xmlns:cx8="http://schemas.microsoft.com/office/drawing/2016/5/14/chartex" xmlns:mc="http://schemas.openxmlformats.org/markup-compatibility/2006" xmlns:aink="http://schemas.microsoft.com/office/drawing/2016/ink" xmlns:am3d="http://schemas.microsoft.com/office/drawing/2017/model3d" xmlns:o="urn:schemas-microsoft-com:office:office" xmlns:r="http://schemas.openxmlformats.org/officeDocument/2006/relationships" xmlns:m="http://schemas.openxmlformats.org/officeDocument/2006/math" xmlns:v="urn:schemas-microsoft-com:vml" xmlns:wp14="http://schemas.microsoft.com/office/word/2010/wordprocessingDrawing" xmlns:wp="http://schemas.openxmlformats.org/drawingml/2006/wordprocessingDrawing" xmlns:w10="urn:schemas-microsoft-com:office:word" xmlns:w="http://schemas.openxmlformats.org/wordprocessingml/2006/main" xmlns:w14="http://schemas.microsoft.com/office/word/2010/wordml" xmlns:w15="http://schemas.microsoft.com/office/word/2012/wordml" xmlns:w16cid="http://schemas.microsoft.com/office/word/2016/wordml/cid" xmlns:w16se="http://schemas.microsoft.com/office/word/2015/wordml/symex" xmlns:wpg="http://schemas.microsoft.com/office/word/2010/wordprocessingGroup" xmlns:wpi="http://schemas.microsoft.com/office/word/2010/wordprocessingInk" xmlns:wne="http://schemas.microsoft.com/office/word/2006/wordml" xmlns:wps="http://schemas.microsoft.com/office/word/2010/wordprocessingShape" mc:Ignorable="w14 w15 w16se w16cid wp14">
   <w:abstractNum w:abstractNumId="0" w15:restartNumberingAfterBreak="0">
+    <w:nsid w:val="006603F9"/>
+    <w:multiLevelType w:val="hybridMultilevel"/>
+    <w:tmpl w:val="01C8C5A6"/>
+    <w:lvl w:ilvl="0" w:tplc="1C09000F">
+      <w:start w:val="1"/>
+      <w:numFmt w:val="decimal"/>
+      <w:lvlText w:val="%1."/>
+      <w:lvlJc w:val="left"/>
+      <w:pPr>
+        <w:ind w:left="720" w:hanging="360"/>
+      </w:pPr>
+      <w:rPr>
+        <w:rFonts w:hint="default"/>
+      </w:rPr>
+    </w:lvl>
+    <w:lvl w:ilvl="1" w:tplc="1C090019" w:tentative="1">
+      <w:start w:val="1"/>
+      <w:numFmt w:val="lowerLetter"/>
+      <w:lvlText w:val="%2."/>
+      <w:lvlJc w:val="left"/>
+      <w:pPr>
+        <w:ind w:left="1440" w:hanging="360"/>
+      </w:pPr>
+    </w:lvl>
+    <w:lvl w:ilvl="2" w:tplc="1C09001B" w:tentative="1">
+      <w:start w:val="1"/>
+      <w:numFmt w:val="lowerRoman"/>
+      <w:lvlText w:val="%3."/>
+      <w:lvlJc w:val="right"/>
+      <w:pPr>
+        <w:ind w:left="2160" w:hanging="180"/>
+      </w:pPr>
+    </w:lvl>
+    <w:lvl w:ilvl="3" w:tplc="1C09000F" w:tentative="1">
+      <w:start w:val="1"/>
+      <w:numFmt w:val="decimal"/>
+      <w:lvlText w:val="%4."/>
+      <w:lvlJc w:val="left"/>
+      <w:pPr>
+        <w:ind w:left="2880" w:hanging="360"/>
+      </w:pPr>
+    </w:lvl>
+    <w:lvl w:ilvl="4" w:tplc="1C090019" w:tentative="1">
+      <w:start w:val="1"/>
+      <w:numFmt w:val="lowerLetter"/>
+      <w:lvlText w:val="%5."/>
+      <w:lvlJc w:val="left"/>
+      <w:pPr>
+        <w:ind w:left="3600" w:hanging="360"/>
+      </w:pPr>
+    </w:lvl>
+    <w:lvl w:ilvl="5" w:tplc="1C09001B" w:tentative="1">
+      <w:start w:val="1"/>
+      <w:numFmt w:val="lowerRoman"/>
+      <w:lvlText w:val="%6."/>
+      <w:lvlJc w:val="right"/>
+      <w:pPr>
+        <w:ind w:left="4320" w:hanging="180"/>
+      </w:pPr>
+    </w:lvl>
+    <w:lvl w:ilvl="6" w:tplc="1C09000F" w:tentative="1">
+      <w:start w:val="1"/>
+      <w:numFmt w:val="decimal"/>
+      <w:lvlText w:val="%7."/>
+      <w:lvlJc w:val="left"/>
+      <w:pPr>
+        <w:ind w:left="5040" w:hanging="360"/>
+      </w:pPr>
+    </w:lvl>
+    <w:lvl w:ilvl="7" w:tplc="1C090019" w:tentative="1">
+      <w:start w:val="1"/>
+      <w:numFmt w:val="lowerLetter"/>
+      <w:lvlText w:val="%8."/>
+      <w:lvlJc w:val="left"/>
+      <w:pPr>
+        <w:ind w:left="5760" w:hanging="360"/>
+      </w:pPr>
+    </w:lvl>
+    <w:lvl w:ilvl="8" w:tplc="1C09001B" w:tentative="1">
+      <w:start w:val="1"/>
+      <w:numFmt w:val="lowerRoman"/>
+      <w:lvlText w:val="%9."/>
+      <w:lvlJc w:val="right"/>
+      <w:pPr>
+        <w:ind w:left="6480" w:hanging="180"/>
+      </w:pPr>
+    </w:lvl>
+  </w:abstractNum>
+  <w:abstractNum w:abstractNumId="1" w15:restartNumberingAfterBreak="0">
     <w:nsid w:val="0D16491E"/>
     <w:multiLevelType w:val="hybridMultilevel"/>
     <w:tmpl w:val="A640912A"/>
@@ -766,7 +2129,7 @@
       </w:pPr>
     </w:lvl>
   </w:abstractNum>
-  <w:abstractNum w:abstractNumId="1" w15:restartNumberingAfterBreak="0">
+  <w:abstractNum w:abstractNumId="2" w15:restartNumberingAfterBreak="0">
     <w:nsid w:val="13CE7E9A"/>
     <w:multiLevelType w:val="hybridMultilevel"/>
     <w:tmpl w:val="EBC8E2D8"/>
@@ -855,7 +2218,7 @@
       </w:pPr>
     </w:lvl>
   </w:abstractNum>
-  <w:abstractNum w:abstractNumId="2" w15:restartNumberingAfterBreak="0">
+  <w:abstractNum w:abstractNumId="3" w15:restartNumberingAfterBreak="0">
     <w:nsid w:val="14111675"/>
     <w:multiLevelType w:val="hybridMultilevel"/>
     <w:tmpl w:val="13560DB8"/>
@@ -968,7 +2331,274 @@
       </w:rPr>
     </w:lvl>
   </w:abstractNum>
-  <w:abstractNum w:abstractNumId="3" w15:restartNumberingAfterBreak="0">
+  <w:abstractNum w:abstractNumId="4" w15:restartNumberingAfterBreak="0">
+    <w:nsid w:val="141B7FDC"/>
+    <w:multiLevelType w:val="hybridMultilevel"/>
+    <w:tmpl w:val="F4145C44"/>
+    <w:lvl w:ilvl="0" w:tplc="1C09000F">
+      <w:start w:val="1"/>
+      <w:numFmt w:val="decimal"/>
+      <w:lvlText w:val="%1."/>
+      <w:lvlJc w:val="left"/>
+      <w:pPr>
+        <w:ind w:left="720" w:hanging="360"/>
+      </w:pPr>
+      <w:rPr>
+        <w:rFonts w:hint="default"/>
+      </w:rPr>
+    </w:lvl>
+    <w:lvl w:ilvl="1" w:tplc="1C090019" w:tentative="1">
+      <w:start w:val="1"/>
+      <w:numFmt w:val="lowerLetter"/>
+      <w:lvlText w:val="%2."/>
+      <w:lvlJc w:val="left"/>
+      <w:pPr>
+        <w:ind w:left="1440" w:hanging="360"/>
+      </w:pPr>
+    </w:lvl>
+    <w:lvl w:ilvl="2" w:tplc="1C09001B" w:tentative="1">
+      <w:start w:val="1"/>
+      <w:numFmt w:val="lowerRoman"/>
+      <w:lvlText w:val="%3."/>
+      <w:lvlJc w:val="right"/>
+      <w:pPr>
+        <w:ind w:left="2160" w:hanging="180"/>
+      </w:pPr>
+    </w:lvl>
+    <w:lvl w:ilvl="3" w:tplc="1C09000F" w:tentative="1">
+      <w:start w:val="1"/>
+      <w:numFmt w:val="decimal"/>
+      <w:lvlText w:val="%4."/>
+      <w:lvlJc w:val="left"/>
+      <w:pPr>
+        <w:ind w:left="2880" w:hanging="360"/>
+      </w:pPr>
+    </w:lvl>
+    <w:lvl w:ilvl="4" w:tplc="1C090019" w:tentative="1">
+      <w:start w:val="1"/>
+      <w:numFmt w:val="lowerLetter"/>
+      <w:lvlText w:val="%5."/>
+      <w:lvlJc w:val="left"/>
+      <w:pPr>
+        <w:ind w:left="3600" w:hanging="360"/>
+      </w:pPr>
+    </w:lvl>
+    <w:lvl w:ilvl="5" w:tplc="1C09001B" w:tentative="1">
+      <w:start w:val="1"/>
+      <w:numFmt w:val="lowerRoman"/>
+      <w:lvlText w:val="%6."/>
+      <w:lvlJc w:val="right"/>
+      <w:pPr>
+        <w:ind w:left="4320" w:hanging="180"/>
+      </w:pPr>
+    </w:lvl>
+    <w:lvl w:ilvl="6" w:tplc="1C09000F" w:tentative="1">
+      <w:start w:val="1"/>
+      <w:numFmt w:val="decimal"/>
+      <w:lvlText w:val="%7."/>
+      <w:lvlJc w:val="left"/>
+      <w:pPr>
+        <w:ind w:left="5040" w:hanging="360"/>
+      </w:pPr>
+    </w:lvl>
+    <w:lvl w:ilvl="7" w:tplc="1C090019" w:tentative="1">
+      <w:start w:val="1"/>
+      <w:numFmt w:val="lowerLetter"/>
+      <w:lvlText w:val="%8."/>
+      <w:lvlJc w:val="left"/>
+      <w:pPr>
+        <w:ind w:left="5760" w:hanging="360"/>
+      </w:pPr>
+    </w:lvl>
+    <w:lvl w:ilvl="8" w:tplc="1C09001B" w:tentative="1">
+      <w:start w:val="1"/>
+      <w:numFmt w:val="lowerRoman"/>
+      <w:lvlText w:val="%9."/>
+      <w:lvlJc w:val="right"/>
+      <w:pPr>
+        <w:ind w:left="6480" w:hanging="180"/>
+      </w:pPr>
+    </w:lvl>
+  </w:abstractNum>
+  <w:abstractNum w:abstractNumId="5" w15:restartNumberingAfterBreak="0">
+    <w:nsid w:val="160154E4"/>
+    <w:multiLevelType w:val="hybridMultilevel"/>
+    <w:tmpl w:val="F0824F6E"/>
+    <w:lvl w:ilvl="0" w:tplc="1C09000F">
+      <w:start w:val="1"/>
+      <w:numFmt w:val="decimal"/>
+      <w:lvlText w:val="%1."/>
+      <w:lvlJc w:val="left"/>
+      <w:pPr>
+        <w:ind w:left="720" w:hanging="360"/>
+      </w:pPr>
+      <w:rPr>
+        <w:rFonts w:hint="default"/>
+      </w:rPr>
+    </w:lvl>
+    <w:lvl w:ilvl="1" w:tplc="1C090019" w:tentative="1">
+      <w:start w:val="1"/>
+      <w:numFmt w:val="lowerLetter"/>
+      <w:lvlText w:val="%2."/>
+      <w:lvlJc w:val="left"/>
+      <w:pPr>
+        <w:ind w:left="1440" w:hanging="360"/>
+      </w:pPr>
+    </w:lvl>
+    <w:lvl w:ilvl="2" w:tplc="1C09001B" w:tentative="1">
+      <w:start w:val="1"/>
+      <w:numFmt w:val="lowerRoman"/>
+      <w:lvlText w:val="%3."/>
+      <w:lvlJc w:val="right"/>
+      <w:pPr>
+        <w:ind w:left="2160" w:hanging="180"/>
+      </w:pPr>
+    </w:lvl>
+    <w:lvl w:ilvl="3" w:tplc="1C09000F" w:tentative="1">
+      <w:start w:val="1"/>
+      <w:numFmt w:val="decimal"/>
+      <w:lvlText w:val="%4."/>
+      <w:lvlJc w:val="left"/>
+      <w:pPr>
+        <w:ind w:left="2880" w:hanging="360"/>
+      </w:pPr>
+    </w:lvl>
+    <w:lvl w:ilvl="4" w:tplc="1C090019" w:tentative="1">
+      <w:start w:val="1"/>
+      <w:numFmt w:val="lowerLetter"/>
+      <w:lvlText w:val="%5."/>
+      <w:lvlJc w:val="left"/>
+      <w:pPr>
+        <w:ind w:left="3600" w:hanging="360"/>
+      </w:pPr>
+    </w:lvl>
+    <w:lvl w:ilvl="5" w:tplc="1C09001B" w:tentative="1">
+      <w:start w:val="1"/>
+      <w:numFmt w:val="lowerRoman"/>
+      <w:lvlText w:val="%6."/>
+      <w:lvlJc w:val="right"/>
+      <w:pPr>
+        <w:ind w:left="4320" w:hanging="180"/>
+      </w:pPr>
+    </w:lvl>
+    <w:lvl w:ilvl="6" w:tplc="1C09000F" w:tentative="1">
+      <w:start w:val="1"/>
+      <w:numFmt w:val="decimal"/>
+      <w:lvlText w:val="%7."/>
+      <w:lvlJc w:val="left"/>
+      <w:pPr>
+        <w:ind w:left="5040" w:hanging="360"/>
+      </w:pPr>
+    </w:lvl>
+    <w:lvl w:ilvl="7" w:tplc="1C090019" w:tentative="1">
+      <w:start w:val="1"/>
+      <w:numFmt w:val="lowerLetter"/>
+      <w:lvlText w:val="%8."/>
+      <w:lvlJc w:val="left"/>
+      <w:pPr>
+        <w:ind w:left="5760" w:hanging="360"/>
+      </w:pPr>
+    </w:lvl>
+    <w:lvl w:ilvl="8" w:tplc="1C09001B" w:tentative="1">
+      <w:start w:val="1"/>
+      <w:numFmt w:val="lowerRoman"/>
+      <w:lvlText w:val="%9."/>
+      <w:lvlJc w:val="right"/>
+      <w:pPr>
+        <w:ind w:left="6480" w:hanging="180"/>
+      </w:pPr>
+    </w:lvl>
+  </w:abstractNum>
+  <w:abstractNum w:abstractNumId="6" w15:restartNumberingAfterBreak="0">
+    <w:nsid w:val="1E665BA1"/>
+    <w:multiLevelType w:val="hybridMultilevel"/>
+    <w:tmpl w:val="52C84A02"/>
+    <w:lvl w:ilvl="0" w:tplc="1C09000F">
+      <w:start w:val="1"/>
+      <w:numFmt w:val="decimal"/>
+      <w:lvlText w:val="%1."/>
+      <w:lvlJc w:val="left"/>
+      <w:pPr>
+        <w:ind w:left="720" w:hanging="360"/>
+      </w:pPr>
+      <w:rPr>
+        <w:rFonts w:hint="default"/>
+      </w:rPr>
+    </w:lvl>
+    <w:lvl w:ilvl="1" w:tplc="1C090019" w:tentative="1">
+      <w:start w:val="1"/>
+      <w:numFmt w:val="lowerLetter"/>
+      <w:lvlText w:val="%2."/>
+      <w:lvlJc w:val="left"/>
+      <w:pPr>
+        <w:ind w:left="1440" w:hanging="360"/>
+      </w:pPr>
+    </w:lvl>
+    <w:lvl w:ilvl="2" w:tplc="1C09001B" w:tentative="1">
+      <w:start w:val="1"/>
+      <w:numFmt w:val="lowerRoman"/>
+      <w:lvlText w:val="%3."/>
+      <w:lvlJc w:val="right"/>
+      <w:pPr>
+        <w:ind w:left="2160" w:hanging="180"/>
+      </w:pPr>
+    </w:lvl>
+    <w:lvl w:ilvl="3" w:tplc="1C09000F" w:tentative="1">
+      <w:start w:val="1"/>
+      <w:numFmt w:val="decimal"/>
+      <w:lvlText w:val="%4."/>
+      <w:lvlJc w:val="left"/>
+      <w:pPr>
+        <w:ind w:left="2880" w:hanging="360"/>
+      </w:pPr>
+    </w:lvl>
+    <w:lvl w:ilvl="4" w:tplc="1C090019" w:tentative="1">
+      <w:start w:val="1"/>
+      <w:numFmt w:val="lowerLetter"/>
+      <w:lvlText w:val="%5."/>
+      <w:lvlJc w:val="left"/>
+      <w:pPr>
+        <w:ind w:left="3600" w:hanging="360"/>
+      </w:pPr>
+    </w:lvl>
+    <w:lvl w:ilvl="5" w:tplc="1C09001B" w:tentative="1">
+      <w:start w:val="1"/>
+      <w:numFmt w:val="lowerRoman"/>
+      <w:lvlText w:val="%6."/>
+      <w:lvlJc w:val="right"/>
+      <w:pPr>
+        <w:ind w:left="4320" w:hanging="180"/>
+      </w:pPr>
+    </w:lvl>
+    <w:lvl w:ilvl="6" w:tplc="1C09000F" w:tentative="1">
+      <w:start w:val="1"/>
+      <w:numFmt w:val="decimal"/>
+      <w:lvlText w:val="%7."/>
+      <w:lvlJc w:val="left"/>
+      <w:pPr>
+        <w:ind w:left="5040" w:hanging="360"/>
+      </w:pPr>
+    </w:lvl>
+    <w:lvl w:ilvl="7" w:tplc="1C090019" w:tentative="1">
+      <w:start w:val="1"/>
+      <w:numFmt w:val="lowerLetter"/>
+      <w:lvlText w:val="%8."/>
+      <w:lvlJc w:val="left"/>
+      <w:pPr>
+        <w:ind w:left="5760" w:hanging="360"/>
+      </w:pPr>
+    </w:lvl>
+    <w:lvl w:ilvl="8" w:tplc="1C09001B" w:tentative="1">
+      <w:start w:val="1"/>
+      <w:numFmt w:val="lowerRoman"/>
+      <w:lvlText w:val="%9."/>
+      <w:lvlJc w:val="right"/>
+      <w:pPr>
+        <w:ind w:left="6480" w:hanging="180"/>
+      </w:pPr>
+    </w:lvl>
+  </w:abstractNum>
+  <w:abstractNum w:abstractNumId="7" w15:restartNumberingAfterBreak="0">
     <w:nsid w:val="209413E7"/>
     <w:multiLevelType w:val="hybridMultilevel"/>
     <w:tmpl w:val="1824A00E"/>
@@ -1057,7 +2687,93 @@
       </w:pPr>
     </w:lvl>
   </w:abstractNum>
-  <w:abstractNum w:abstractNumId="4" w15:restartNumberingAfterBreak="0">
+  <w:abstractNum w:abstractNumId="8" w15:restartNumberingAfterBreak="0">
+    <w:nsid w:val="2AB93A40"/>
+    <w:multiLevelType w:val="hybridMultilevel"/>
+    <w:tmpl w:val="CF1611A4"/>
+    <w:lvl w:ilvl="0" w:tplc="1C09000F">
+      <w:start w:val="1"/>
+      <w:numFmt w:val="decimal"/>
+      <w:lvlText w:val="%1."/>
+      <w:lvlJc w:val="left"/>
+      <w:pPr>
+        <w:ind w:left="720" w:hanging="360"/>
+      </w:pPr>
+    </w:lvl>
+    <w:lvl w:ilvl="1" w:tplc="1C090019">
+      <w:start w:val="1"/>
+      <w:numFmt w:val="lowerLetter"/>
+      <w:lvlText w:val="%2."/>
+      <w:lvlJc w:val="left"/>
+      <w:pPr>
+        <w:ind w:left="1440" w:hanging="360"/>
+      </w:pPr>
+    </w:lvl>
+    <w:lvl w:ilvl="2" w:tplc="1C09001B">
+      <w:start w:val="1"/>
+      <w:numFmt w:val="lowerRoman"/>
+      <w:lvlText w:val="%3."/>
+      <w:lvlJc w:val="right"/>
+      <w:pPr>
+        <w:ind w:left="2160" w:hanging="180"/>
+      </w:pPr>
+    </w:lvl>
+    <w:lvl w:ilvl="3" w:tplc="1C09000F">
+      <w:start w:val="1"/>
+      <w:numFmt w:val="decimal"/>
+      <w:lvlText w:val="%4."/>
+      <w:lvlJc w:val="left"/>
+      <w:pPr>
+        <w:ind w:left="2880" w:hanging="360"/>
+      </w:pPr>
+    </w:lvl>
+    <w:lvl w:ilvl="4" w:tplc="1C090019">
+      <w:start w:val="1"/>
+      <w:numFmt w:val="lowerLetter"/>
+      <w:lvlText w:val="%5."/>
+      <w:lvlJc w:val="left"/>
+      <w:pPr>
+        <w:ind w:left="3600" w:hanging="360"/>
+      </w:pPr>
+    </w:lvl>
+    <w:lvl w:ilvl="5" w:tplc="1C09001B">
+      <w:start w:val="1"/>
+      <w:numFmt w:val="lowerRoman"/>
+      <w:lvlText w:val="%6."/>
+      <w:lvlJc w:val="right"/>
+      <w:pPr>
+        <w:ind w:left="4320" w:hanging="180"/>
+      </w:pPr>
+    </w:lvl>
+    <w:lvl w:ilvl="6" w:tplc="1C09000F">
+      <w:start w:val="1"/>
+      <w:numFmt w:val="decimal"/>
+      <w:lvlText w:val="%7."/>
+      <w:lvlJc w:val="left"/>
+      <w:pPr>
+        <w:ind w:left="5040" w:hanging="360"/>
+      </w:pPr>
+    </w:lvl>
+    <w:lvl w:ilvl="7" w:tplc="1C090019">
+      <w:start w:val="1"/>
+      <w:numFmt w:val="lowerLetter"/>
+      <w:lvlText w:val="%8."/>
+      <w:lvlJc w:val="left"/>
+      <w:pPr>
+        <w:ind w:left="5760" w:hanging="360"/>
+      </w:pPr>
+    </w:lvl>
+    <w:lvl w:ilvl="8" w:tplc="1C09001B">
+      <w:start w:val="1"/>
+      <w:numFmt w:val="lowerRoman"/>
+      <w:lvlText w:val="%9."/>
+      <w:lvlJc w:val="right"/>
+      <w:pPr>
+        <w:ind w:left="6480" w:hanging="180"/>
+      </w:pPr>
+    </w:lvl>
+  </w:abstractNum>
+  <w:abstractNum w:abstractNumId="9" w15:restartNumberingAfterBreak="0">
     <w:nsid w:val="2D8D42FE"/>
     <w:multiLevelType w:val="hybridMultilevel"/>
     <w:tmpl w:val="9DBCC708"/>
@@ -1146,7 +2862,96 @@
       </w:pPr>
     </w:lvl>
   </w:abstractNum>
-  <w:abstractNum w:abstractNumId="5" w15:restartNumberingAfterBreak="0">
+  <w:abstractNum w:abstractNumId="10" w15:restartNumberingAfterBreak="0">
+    <w:nsid w:val="3B446C76"/>
+    <w:multiLevelType w:val="hybridMultilevel"/>
+    <w:tmpl w:val="7B20DD26"/>
+    <w:lvl w:ilvl="0" w:tplc="D8B06C1A">
+      <w:start w:val="1"/>
+      <w:numFmt w:val="decimal"/>
+      <w:lvlText w:val="%1."/>
+      <w:lvlJc w:val="left"/>
+      <w:pPr>
+        <w:ind w:left="1080" w:hanging="360"/>
+      </w:pPr>
+      <w:rPr>
+        <w:rFonts w:hint="default"/>
+      </w:rPr>
+    </w:lvl>
+    <w:lvl w:ilvl="1" w:tplc="1C090019" w:tentative="1">
+      <w:start w:val="1"/>
+      <w:numFmt w:val="lowerLetter"/>
+      <w:lvlText w:val="%2."/>
+      <w:lvlJc w:val="left"/>
+      <w:pPr>
+        <w:ind w:left="1800" w:hanging="360"/>
+      </w:pPr>
+    </w:lvl>
+    <w:lvl w:ilvl="2" w:tplc="1C09001B" w:tentative="1">
+      <w:start w:val="1"/>
+      <w:numFmt w:val="lowerRoman"/>
+      <w:lvlText w:val="%3."/>
+      <w:lvlJc w:val="right"/>
+      <w:pPr>
+        <w:ind w:left="2520" w:hanging="180"/>
+      </w:pPr>
+    </w:lvl>
+    <w:lvl w:ilvl="3" w:tplc="1C09000F" w:tentative="1">
+      <w:start w:val="1"/>
+      <w:numFmt w:val="decimal"/>
+      <w:lvlText w:val="%4."/>
+      <w:lvlJc w:val="left"/>
+      <w:pPr>
+        <w:ind w:left="3240" w:hanging="360"/>
+      </w:pPr>
+    </w:lvl>
+    <w:lvl w:ilvl="4" w:tplc="1C090019" w:tentative="1">
+      <w:start w:val="1"/>
+      <w:numFmt w:val="lowerLetter"/>
+      <w:lvlText w:val="%5."/>
+      <w:lvlJc w:val="left"/>
+      <w:pPr>
+        <w:ind w:left="3960" w:hanging="360"/>
+      </w:pPr>
+    </w:lvl>
+    <w:lvl w:ilvl="5" w:tplc="1C09001B" w:tentative="1">
+      <w:start w:val="1"/>
+      <w:numFmt w:val="lowerRoman"/>
+      <w:lvlText w:val="%6."/>
+      <w:lvlJc w:val="right"/>
+      <w:pPr>
+        <w:ind w:left="4680" w:hanging="180"/>
+      </w:pPr>
+    </w:lvl>
+    <w:lvl w:ilvl="6" w:tplc="1C09000F" w:tentative="1">
+      <w:start w:val="1"/>
+      <w:numFmt w:val="decimal"/>
+      <w:lvlText w:val="%7."/>
+      <w:lvlJc w:val="left"/>
+      <w:pPr>
+        <w:ind w:left="5400" w:hanging="360"/>
+      </w:pPr>
+    </w:lvl>
+    <w:lvl w:ilvl="7" w:tplc="1C090019" w:tentative="1">
+      <w:start w:val="1"/>
+      <w:numFmt w:val="lowerLetter"/>
+      <w:lvlText w:val="%8."/>
+      <w:lvlJc w:val="left"/>
+      <w:pPr>
+        <w:ind w:left="6120" w:hanging="360"/>
+      </w:pPr>
+    </w:lvl>
+    <w:lvl w:ilvl="8" w:tplc="1C09001B" w:tentative="1">
+      <w:start w:val="1"/>
+      <w:numFmt w:val="lowerRoman"/>
+      <w:lvlText w:val="%9."/>
+      <w:lvlJc w:val="right"/>
+      <w:pPr>
+        <w:ind w:left="6840" w:hanging="180"/>
+      </w:pPr>
+    </w:lvl>
+  </w:abstractNum>
+  <w:abstractNum w:abstractNumId="11" w15:restartNumberingAfterBreak="0">
     <w:nsid w:val="43363CEC"/>
     <w:multiLevelType w:val="hybridMultilevel"/>
     <w:tmpl w:val="C78E19EC"/>
@@ -1259,7 +3064,182 @@
       </w:rPr>
     </w:lvl>
   </w:abstractNum>
-  <w:abstractNum w:abstractNumId="6" w15:restartNumberingAfterBreak="0">
+  <w:abstractNum w:abstractNumId="12" w15:restartNumberingAfterBreak="0">
+    <w:nsid w:val="4A4E49AA"/>
+    <w:multiLevelType w:val="hybridMultilevel"/>
+    <w:tmpl w:val="61C4004E"/>
+    <w:lvl w:ilvl="0" w:tplc="1C09000F">
+      <w:start w:val="1"/>
+      <w:numFmt w:val="decimal"/>
+      <w:lvlText w:val="%1."/>
+      <w:lvlJc w:val="left"/>
+      <w:pPr>
+        <w:ind w:left="720" w:hanging="360"/>
+      </w:pPr>
+      <w:rPr>
+        <w:rFonts w:hint="default"/>
+      </w:rPr>
+    </w:lvl>
+    <w:lvl w:ilvl="1" w:tplc="1C090019" w:tentative="1">
+      <w:start w:val="1"/>
+      <w:numFmt w:val="lowerLetter"/>
+      <w:lvlText w:val="%2."/>
+      <w:lvlJc w:val="left"/>
+      <w:pPr>
+        <w:ind w:left="1440" w:hanging="360"/>
+      </w:pPr>
+    </w:lvl>
+    <w:lvl w:ilvl="2" w:tplc="1C09001B" w:tentative="1">
+      <w:start w:val="1"/>
+      <w:numFmt w:val="lowerRoman"/>
+      <w:lvlText w:val="%3."/>
+      <w:lvlJc w:val="right"/>
+      <w:pPr>
+        <w:ind w:left="2160" w:hanging="180"/>
+      </w:pPr>
+    </w:lvl>
+    <w:lvl w:ilvl="3" w:tplc="1C09000F" w:tentative="1">
+      <w:start w:val="1"/>
+      <w:numFmt w:val="decimal"/>
+      <w:lvlText w:val="%4."/>
+      <w:lvlJc w:val="left"/>
+      <w:pPr>
+        <w:ind w:left="2880" w:hanging="360"/>
+      </w:pPr>
+    </w:lvl>
+    <w:lvl w:ilvl="4" w:tplc="1C090019" w:tentative="1">
+      <w:start w:val="1"/>
+      <w:numFmt w:val="lowerLetter"/>
+      <w:lvlText w:val="%5."/>
+      <w:lvlJc w:val="left"/>
+      <w:pPr>
+        <w:ind w:left="3600" w:hanging="360"/>
+      </w:pPr>
+    </w:lvl>
+    <w:lvl w:ilvl="5" w:tplc="1C09001B" w:tentative="1">
+      <w:start w:val="1"/>
+      <w:numFmt w:val="lowerRoman"/>
+      <w:lvlText w:val="%6."/>
+      <w:lvlJc w:val="right"/>
+      <w:pPr>
+        <w:ind w:left="4320" w:hanging="180"/>
+      </w:pPr>
+    </w:lvl>
+    <w:lvl w:ilvl="6" w:tplc="1C09000F" w:tentative="1">
+      <w:start w:val="1"/>
+      <w:numFmt w:val="decimal"/>
+      <w:lvlText w:val="%7."/>
+      <w:lvlJc w:val="left"/>
+      <w:pPr>
+        <w:ind w:left="5040" w:hanging="360"/>
+      </w:pPr>
+    </w:lvl>
+    <w:lvl w:ilvl="7" w:tplc="1C090019" w:tentative="1">
+      <w:start w:val="1"/>
+      <w:numFmt w:val="lowerLetter"/>
+      <w:lvlText w:val="%8."/>
+      <w:lvlJc w:val="left"/>
+      <w:pPr>
+        <w:ind w:left="5760" w:hanging="360"/>
+      </w:pPr>
+    </w:lvl>
+    <w:lvl w:ilvl="8" w:tplc="1C09001B" w:tentative="1">
+      <w:start w:val="1"/>
+      <w:numFmt w:val="lowerRoman"/>
+      <w:lvlText w:val="%9."/>
+      <w:lvlJc w:val="right"/>
+      <w:pPr>
+        <w:ind w:left="6480" w:hanging="180"/>
+      </w:pPr>
+    </w:lvl>
+  </w:abstractNum>
+  <w:abstractNum w:abstractNumId="13" w15:restartNumberingAfterBreak="0">
+    <w:nsid w:val="538C7670"/>
+    <w:multiLevelType w:val="hybridMultilevel"/>
+    <w:tmpl w:val="FE349CD6"/>
+    <w:lvl w:ilvl="0" w:tplc="1C09000F">
+      <w:start w:val="1"/>
+      <w:numFmt w:val="decimal"/>
+      <w:lvlText w:val="%1."/>
+      <w:lvlJc w:val="left"/>
+      <w:pPr>
+        <w:ind w:left="1080" w:hanging="360"/>
+      </w:pPr>
+    </w:lvl>
+    <w:lvl w:ilvl="1" w:tplc="1C090019">
+      <w:start w:val="1"/>
+      <w:numFmt w:val="lowerLetter"/>
+      <w:lvlText w:val="%2."/>
+      <w:lvlJc w:val="left"/>
+      <w:pPr>
+        <w:ind w:left="1800" w:hanging="360"/>
+      </w:pPr>
+    </w:lvl>
+    <w:lvl w:ilvl="2" w:tplc="1C09001B">
+      <w:start w:val="1"/>
+      <w:numFmt w:val="lowerRoman"/>
+      <w:lvlText w:val="%3."/>
+      <w:lvlJc w:val="right"/>
+      <w:pPr>
+        <w:ind w:left="2520" w:hanging="180"/>
+      </w:pPr>
+    </w:lvl>
+    <w:lvl w:ilvl="3" w:tplc="1C09000F">
+      <w:start w:val="1"/>
+      <w:numFmt w:val="decimal"/>
+      <w:lvlText w:val="%4."/>
+      <w:lvlJc w:val="left"/>
+      <w:pPr>
+        <w:ind w:left="3240" w:hanging="360"/>
+      </w:pPr>
+    </w:lvl>
+    <w:lvl w:ilvl="4" w:tplc="1C090019">
+      <w:start w:val="1"/>
+      <w:numFmt w:val="lowerLetter"/>
+      <w:lvlText w:val="%5."/>
+      <w:lvlJc w:val="left"/>
+      <w:pPr>
+        <w:ind w:left="3960" w:hanging="360"/>
+      </w:pPr>
+    </w:lvl>
+    <w:lvl w:ilvl="5" w:tplc="1C09001B">
+      <w:start w:val="1"/>
+      <w:numFmt w:val="lowerRoman"/>
+      <w:lvlText w:val="%6."/>
+      <w:lvlJc w:val="right"/>
+      <w:pPr>
+        <w:ind w:left="4680" w:hanging="180"/>
+      </w:pPr>
+    </w:lvl>
+    <w:lvl w:ilvl="6" w:tplc="1C09000F">
+      <w:start w:val="1"/>
+      <w:numFmt w:val="decimal"/>
+      <w:lvlText w:val="%7."/>
+      <w:lvlJc w:val="left"/>
+      <w:pPr>
+        <w:ind w:left="5400" w:hanging="360"/>
+      </w:pPr>
+    </w:lvl>
+    <w:lvl w:ilvl="7" w:tplc="1C090019">
+      <w:start w:val="1"/>
+      <w:numFmt w:val="lowerLetter"/>
+      <w:lvlText w:val="%8."/>
+      <w:lvlJc w:val="left"/>
+      <w:pPr>
+        <w:ind w:left="6120" w:hanging="360"/>
+      </w:pPr>
+    </w:lvl>
+    <w:lvl w:ilvl="8" w:tplc="1C09001B">
+      <w:start w:val="1"/>
+      <w:numFmt w:val="lowerRoman"/>
+      <w:lvlText w:val="%9."/>
+      <w:lvlJc w:val="right"/>
+      <w:pPr>
+        <w:ind w:left="6840" w:hanging="180"/>
+      </w:pPr>
+    </w:lvl>
+  </w:abstractNum>
+  <w:abstractNum w:abstractNumId="14" w15:restartNumberingAfterBreak="0">
     <w:nsid w:val="58B30ED2"/>
     <w:multiLevelType w:val="hybridMultilevel"/>
     <w:tmpl w:val="61CAE9B6"/>
@@ -1372,7 +3352,7 @@
       </w:rPr>
     </w:lvl>
   </w:abstractNum>
-  <w:abstractNum w:abstractNumId="7" w15:restartNumberingAfterBreak="0">
+  <w:abstractNum w:abstractNumId="15" w15:restartNumberingAfterBreak="0">
     <w:nsid w:val="7DAD3040"/>
     <w:multiLevelType w:val="hybridMultilevel"/>
     <w:tmpl w:val="A0985676"/>
@@ -1382,7 +3362,7 @@
       <w:lvlText w:val="%1."/>
       <w:lvlJc w:val="left"/>
       <w:pPr>
-        <w:ind w:left="720" w:hanging="360"/>
+        <w:ind w:left="1080" w:hanging="360"/>
       </w:pPr>
       <w:rPr>
         <w:rFonts w:hint="default"/>
@@ -1394,7 +3374,7 @@
       <w:lvlText w:val="%2."/>
       <w:lvlJc w:val="left"/>
       <w:pPr>
-        <w:ind w:left="1440" w:hanging="360"/>
+        <w:ind w:left="1800" w:hanging="360"/>
       </w:pPr>
     </w:lvl>
     <w:lvl w:ilvl="2" w:tplc="0409001B" w:tentative="1">
@@ -1403,7 +3383,7 @@
       <w:lvlText w:val="%3."/>
       <w:lvlJc w:val="right"/>
       <w:pPr>
-        <w:ind w:left="2160" w:hanging="180"/>
+        <w:ind w:left="2520" w:hanging="180"/>
       </w:pPr>
     </w:lvl>
     <w:lvl w:ilvl="3" w:tplc="0409000F" w:tentative="1">
@@ -1412,7 +3392,7 @@
       <w:lvlText w:val="%4."/>
       <w:lvlJc w:val="left"/>
       <w:pPr>
-        <w:ind w:left="2880" w:hanging="360"/>
+        <w:ind w:left="3240" w:hanging="360"/>
       </w:pPr>
     </w:lvl>
     <w:lvl w:ilvl="4" w:tplc="04090019" w:tentative="1">
@@ -1421,7 +3401,7 @@
       <w:lvlText w:val="%5."/>
       <w:lvlJc w:val="left"/>
       <w:pPr>
-        <w:ind w:left="3600" w:hanging="360"/>
+        <w:ind w:left="3960" w:hanging="360"/>
       </w:pPr>
     </w:lvl>
     <w:lvl w:ilvl="5" w:tplc="0409001B" w:tentative="1">
@@ -1430,7 +3410,7 @@
       <w:lvlText w:val="%6."/>
       <w:lvlJc w:val="right"/>
       <w:pPr>
-        <w:ind w:left="4320" w:hanging="180"/>
+        <w:ind w:left="4680" w:hanging="180"/>
       </w:pPr>
     </w:lvl>
     <w:lvl w:ilvl="6" w:tplc="0409000F" w:tentative="1">
@@ -1439,7 +3419,7 @@
       <w:lvlText w:val="%7."/>
       <w:lvlJc w:val="left"/>
       <w:pPr>
-        <w:ind w:left="5040" w:hanging="360"/>
+        <w:ind w:left="5400" w:hanging="360"/>
       </w:pPr>
     </w:lvl>
     <w:lvl w:ilvl="7" w:tplc="04090019" w:tentative="1">
@@ -1448,7 +3428,7 @@
       <w:lvlText w:val="%8."/>
       <w:lvlJc w:val="left"/>
       <w:pPr>
-        <w:ind w:left="5760" w:hanging="360"/>
+        <w:ind w:left="6120" w:hanging="360"/>
       </w:pPr>
     </w:lvl>
     <w:lvl w:ilvl="8" w:tplc="0409001B" w:tentative="1">
@@ -1457,11 +3437,11 @@
       <w:lvlText w:val="%9."/>
       <w:lvlJc w:val="right"/>
       <w:pPr>
-        <w:ind w:left="6480" w:hanging="180"/>
+        <w:ind w:left="6840" w:hanging="180"/>
       </w:pPr>
     </w:lvl>
   </w:abstractNum>
-  <w:abstractNum w:abstractNumId="8" w15:restartNumberingAfterBreak="0">
+  <w:abstractNum w:abstractNumId="16" w15:restartNumberingAfterBreak="0">
     <w:nsid w:val="7F2B6C82"/>
     <w:multiLevelType w:val="hybridMultilevel"/>
     <w:tmpl w:val="C49E67FE"/>
@@ -1575,31 +3555,109 @@
     </w:lvl>
   </w:abstractNum>
   <w:num w:numId="1">
+    <w:abstractNumId w:val="1"/>
+  </w:num>
+  <w:num w:numId="2">
+    <w:abstractNumId w:val="15"/>
+  </w:num>
+  <w:num w:numId="3">
+    <w:abstractNumId w:val="11"/>
+  </w:num>
+  <w:num w:numId="4">
+    <w:abstractNumId w:val="16"/>
+  </w:num>
+  <w:num w:numId="5">
+    <w:abstractNumId w:val="14"/>
+  </w:num>
+  <w:num w:numId="6">
+    <w:abstractNumId w:val="3"/>
+  </w:num>
+  <w:num w:numId="7">
+    <w:abstractNumId w:val="2"/>
+  </w:num>
+  <w:num w:numId="8">
+    <w:abstractNumId w:val="7"/>
+  </w:num>
+  <w:num w:numId="9">
+    <w:abstractNumId w:val="9"/>
+  </w:num>
+  <w:num w:numId="10">
+    <w:abstractNumId w:val="6"/>
+  </w:num>
+  <w:num w:numId="11">
+    <w:abstractNumId w:val="10"/>
+  </w:num>
+  <w:num w:numId="12">
+    <w:abstractNumId w:val="5"/>
+  </w:num>
+  <w:num w:numId="13">
+    <w:abstractNumId w:val="4"/>
+  </w:num>
+  <w:num w:numId="14">
     <w:abstractNumId w:val="0"/>
   </w:num>
-  <w:num w:numId="2">
-    <w:abstractNumId w:val="7"/>
+  <w:num w:numId="15">
+    <w:abstractNumId w:val="12"/>
   </w:num>
-  <w:num w:numId="3">
-    <w:abstractNumId w:val="5"/>
+  <w:num w:numId="16">
+    <w:abstractNumId w:val="8"/>
+    <w:lvlOverride w:ilvl="0">
+      <w:startOverride w:val="1"/>
+    </w:lvlOverride>
+    <w:lvlOverride w:ilvl="1">
+      <w:startOverride w:val="1"/>
+    </w:lvlOverride>
+    <w:lvlOverride w:ilvl="2">
+      <w:startOverride w:val="1"/>
+    </w:lvlOverride>
+    <w:lvlOverride w:ilvl="3">
+      <w:startOverride w:val="1"/>
+    </w:lvlOverride>
+    <w:lvlOverride w:ilvl="4">
+      <w:startOverride w:val="1"/>
+    </w:lvlOverride>
+    <w:lvlOverride w:ilvl="5">
+      <w:startOverride w:val="1"/>
+    </w:lvlOverride>
+    <w:lvlOverride w:ilvl="6">
+      <w:startOverride w:val="1"/>
+    </w:lvlOverride>
+    <w:lvlOverride w:ilvl="7">
+      <w:startOverride w:val="1"/>
+    </w:lvlOverride>
+    <w:lvlOverride w:ilvl="8">
+      <w:startOverride w:val="1"/>
+    </w:lvlOverride>
   </w:num>
-  <w:num w:numId="4">
-    <w:abstractNumId w:val="8"/>
-  </w:num>
-  <w:num w:numId="5">
-    <w:abstractNumId w:val="6"/>
-  </w:num>
-  <w:num w:numId="6">
-    <w:abstractNumId w:val="2"/>
-  </w:num>
-  <w:num w:numId="7">
-    <w:abstractNumId w:val="1"/>
-  </w:num>
-  <w:num w:numId="8">
-    <w:abstractNumId w:val="3"/>
-  </w:num>
-  <w:num w:numId="9">
-    <w:abstractNumId w:val="4"/>
+  <w:num w:numId="17">
+    <w:abstractNumId w:val="13"/>
+    <w:lvlOverride w:ilvl="0">
+      <w:startOverride w:val="1"/>
+    </w:lvlOverride>
+    <w:lvlOverride w:ilvl="1">
+      <w:startOverride w:val="1"/>
+    </w:lvlOverride>
+    <w:lvlOverride w:ilvl="2">
+      <w:startOverride w:val="1"/>
+    </w:lvlOverride>
+    <w:lvlOverride w:ilvl="3">
+      <w:startOverride w:val="1"/>
+    </w:lvlOverride>
+    <w:lvlOverride w:ilvl="4">
+      <w:startOverride w:val="1"/>
+    </w:lvlOverride>
+    <w:lvlOverride w:ilvl="5">
+      <w:startOverride w:val="1"/>
+    </w:lvlOverride>
+    <w:lvlOverride w:ilvl="6">
+      <w:startOverride w:val="1"/>
+    </w:lvlOverride>
+    <w:lvlOverride w:ilvl="7">
+      <w:startOverride w:val="1"/>
+    </w:lvlOverride>
+    <w:lvlOverride w:ilvl="8">
+      <w:startOverride w:val="1"/>
+    </w:lvlOverride>
   </w:num>
 </w:numbering>
 </file>
@@ -2040,6 +4098,48 @@
       <w:contextualSpacing/>
     </w:pPr>
   </w:style>
+  <w:style w:type="table" w:styleId="TableGrid">
+    <w:name w:val="Table Grid"/>
+    <w:basedOn w:val="TableNormal"/>
+    <w:uiPriority w:val="39"/>
+    <w:rsid w:val="00600F07"/>
+    <w:pPr>
+      <w:spacing w:after="0" w:line="240" w:lineRule="auto"/>
+    </w:pPr>
+    <w:tblPr>
+      <w:tblBorders>
+        <w:top w:val="single" w:sz="4" w:space="0" w:color="auto"/>
+        <w:left w:val="single" w:sz="4" w:space="0" w:color="auto"/>
+        <w:bottom w:val="single" w:sz="4" w:space="0" w:color="auto"/>
+        <w:right w:val="single" w:sz="4" w:space="0" w:color="auto"/>
+        <w:insideH w:val="single" w:sz="4" w:space="0" w:color="auto"/>
+        <w:insideV w:val="single" w:sz="4" w:space="0" w:color="auto"/>
+      </w:tblBorders>
+    </w:tblPr>
+  </w:style>
+  <w:style w:type="character" w:styleId="Hyperlink">
+    <w:name w:val="Hyperlink"/>
+    <w:basedOn w:val="DefaultParagraphFont"/>
+    <w:uiPriority w:val="99"/>
+    <w:unhideWhenUsed/>
+    <w:rsid w:val="00AF434B"/>
+    <w:rPr>
+      <w:color w:val="0000FF"/>
+      <w:u w:val="single"/>
+    </w:rPr>
+  </w:style>
+  <w:style w:type="character" w:styleId="UnresolvedMention">
+    <w:name w:val="Unresolved Mention"/>
+    <w:basedOn w:val="DefaultParagraphFont"/>
+    <w:uiPriority w:val="99"/>
+    <w:semiHidden/>
+    <w:unhideWhenUsed/>
+    <w:rsid w:val="00AF434B"/>
+    <w:rPr>
+      <w:color w:val="808080"/>
+      <w:shd w:val="clear" w:color="auto" w:fill="E6E6E6"/>
+    </w:rPr>
+  </w:style>
 </w:styles>
 </file>
 

</xml_diff>